<commit_message>
0.9 - Changed the Profile Picture
</commit_message>
<xml_diff>
--- a/Design_Report.docx
+++ b/Design_Report.docx
@@ -71,8 +71,6 @@
       <w:r>
         <w:br w:type="page"/>
       </w:r>
-      <w:bookmarkStart w:id="0" w:name="_GoBack"/>
-      <w:bookmarkEnd w:id="0"/>
     </w:p>
     <w:sdt>
       <w:sdtPr>
@@ -737,7 +735,7 @@
           <w:lang w:val="en-US"/>
         </w:rPr>
       </w:pPr>
-      <w:bookmarkStart w:id="1" w:name="_Toc11512564"/>
+      <w:bookmarkStart w:id="0" w:name="_Toc11512564"/>
       <w:r>
         <w:rPr>
           <w:rStyle w:val="Heading1Char"/>
@@ -817,7 +815,7 @@
         </w:rPr>
         <w:t>Chat Page</w:t>
       </w:r>
-      <w:bookmarkEnd w:id="1"/>
+      <w:bookmarkEnd w:id="0"/>
     </w:p>
     <w:p>
       <w:pPr>
@@ -1037,7 +1035,7 @@
           <w:lang w:val="en-US"/>
         </w:rPr>
       </w:pPr>
-      <w:bookmarkStart w:id="2" w:name="_Toc11512565"/>
+      <w:bookmarkStart w:id="1" w:name="_Toc11512565"/>
       <w:r>
         <w:rPr>
           <w:rStyle w:val="Heading1Char"/>
@@ -1119,7 +1117,7 @@
         </w:rPr>
         <w:t>Get Started Page</w:t>
       </w:r>
-      <w:bookmarkEnd w:id="2"/>
+      <w:bookmarkEnd w:id="1"/>
       <w:r>
         <w:rPr>
           <w:rStyle w:val="Heading1Char"/>
@@ -1190,7 +1188,7 @@
         </w:rPr>
         <w:br/>
       </w:r>
-      <w:bookmarkStart w:id="3" w:name="_Toc11512566"/>
+      <w:bookmarkStart w:id="2" w:name="_Toc11512566"/>
     </w:p>
     <w:p>
       <w:pPr>
@@ -1355,18 +1353,18 @@
         </w:rPr>
         <w:lastRenderedPageBreak/>
         <w:drawing>
-          <wp:anchor distT="0" distB="0" distL="114300" distR="114300" simplePos="0" relativeHeight="251663360" behindDoc="1" locked="0" layoutInCell="1" allowOverlap="1" wp14:anchorId="6E5C063A" wp14:editId="789BD3C6">
+          <wp:anchor distT="0" distB="0" distL="114300" distR="114300" simplePos="0" relativeHeight="251667456" behindDoc="1" locked="0" layoutInCell="1" allowOverlap="1" wp14:anchorId="457B6F33" wp14:editId="1D1F9A09">
             <wp:simplePos x="0" y="0"/>
             <wp:positionH relativeFrom="margin">
-              <wp:posOffset>441960</wp:posOffset>
+              <wp:align>center</wp:align>
             </wp:positionH>
             <wp:positionV relativeFrom="paragraph">
-              <wp:posOffset>432822</wp:posOffset>
+              <wp:posOffset>451485</wp:posOffset>
             </wp:positionV>
-            <wp:extent cx="4872115" cy="8658777"/>
-            <wp:effectExtent l="0" t="0" r="5080" b="0"/>
+            <wp:extent cx="4845522" cy="8619020"/>
+            <wp:effectExtent l="0" t="0" r="0" b="0"/>
             <wp:wrapNone/>
-            <wp:docPr id="4" name="Picture 4" descr="C:\Users\Nadi\AppData\Local\Temp\Rar$DRa6332.535\profile_page-1.png"/>
+            <wp:docPr id="8" name="Picture 8" descr="C:\Users\Nadi\AppData\Local\Temp\Rar$DRa2176.805\profile-1.png"/>
             <wp:cNvGraphicFramePr>
               <a:graphicFrameLocks xmlns:a="http://schemas.openxmlformats.org/drawingml/2006/main" noChangeAspect="1"/>
             </wp:cNvGraphicFramePr>
@@ -1374,7 +1372,7 @@
               <a:graphicData uri="http://schemas.openxmlformats.org/drawingml/2006/picture">
                 <pic:pic xmlns:pic="http://schemas.openxmlformats.org/drawingml/2006/picture">
                   <pic:nvPicPr>
-                    <pic:cNvPr id="0" name="Picture 5" descr="C:\Users\Nadi\AppData\Local\Temp\Rar$DRa6332.535\profile_page-1.png"/>
+                    <pic:cNvPr id="0" name="Picture 1" descr="C:\Users\Nadi\AppData\Local\Temp\Rar$DRa2176.805\profile-1.png"/>
                     <pic:cNvPicPr>
                       <a:picLocks noChangeAspect="1" noChangeArrowheads="1"/>
                     </pic:cNvPicPr>
@@ -1395,7 +1393,7 @@
                   <pic:spPr bwMode="auto">
                     <a:xfrm>
                       <a:off x="0" y="0"/>
-                      <a:ext cx="4872115" cy="8658777"/>
+                      <a:ext cx="4845522" cy="8619020"/>
                     </a:xfrm>
                     <a:prstGeom prst="rect">
                       <a:avLst/>
@@ -1426,7 +1424,7 @@
         </w:rPr>
         <w:t>Profile Page</w:t>
       </w:r>
-      <w:bookmarkEnd w:id="3"/>
+      <w:bookmarkEnd w:id="2"/>
       <w:r>
         <w:rPr>
           <w:rStyle w:val="Heading1Char"/>
@@ -1475,7 +1473,7 @@
         </w:rPr>
         <w:br/>
       </w:r>
-      <w:bookmarkStart w:id="4" w:name="_Toc11512567"/>
+      <w:bookmarkStart w:id="3" w:name="_Toc11512567"/>
     </w:p>
     <w:p>
       <w:pPr>
@@ -1662,16 +1660,16 @@
         </w:rPr>
         <w:lastRenderedPageBreak/>
         <w:drawing>
-          <wp:anchor distT="0" distB="0" distL="114300" distR="114300" simplePos="0" relativeHeight="251664384" behindDoc="1" locked="0" layoutInCell="1" allowOverlap="1" wp14:anchorId="69AD708B" wp14:editId="6ADF3E46">
+          <wp:anchor distT="0" distB="0" distL="114300" distR="114300" simplePos="0" relativeHeight="251664384" behindDoc="1" locked="0" layoutInCell="1" allowOverlap="1" wp14:anchorId="69AD708B" wp14:editId="40C86902">
             <wp:simplePos x="0" y="0"/>
             <wp:positionH relativeFrom="margin">
               <wp:align>center</wp:align>
             </wp:positionH>
             <wp:positionV relativeFrom="paragraph">
-              <wp:posOffset>189202</wp:posOffset>
+              <wp:posOffset>403916</wp:posOffset>
             </wp:positionV>
-            <wp:extent cx="4885537" cy="8682631"/>
-            <wp:effectExtent l="0" t="0" r="0" b="4445"/>
+            <wp:extent cx="4782152" cy="8498894"/>
+            <wp:effectExtent l="0" t="0" r="0" b="0"/>
             <wp:wrapNone/>
             <wp:docPr id="5" name="Picture 5" descr="C:\Users\Nadi\AppData\Local\Temp\Rar$DRa7388.7329\Registration-1.png"/>
             <wp:cNvGraphicFramePr>
@@ -1702,7 +1700,7 @@
                   <pic:spPr bwMode="auto">
                     <a:xfrm>
                       <a:off x="0" y="0"/>
-                      <a:ext cx="4885537" cy="8682631"/>
+                      <a:ext cx="4782152" cy="8498894"/>
                     </a:xfrm>
                     <a:prstGeom prst="rect">
                       <a:avLst/>
@@ -1733,7 +1731,7 @@
         </w:rPr>
         <w:t>Registration Page</w:t>
       </w:r>
-      <w:bookmarkEnd w:id="4"/>
+      <w:bookmarkEnd w:id="3"/>
     </w:p>
     <w:p>
       <w:pPr>
@@ -1907,7 +1905,7 @@
         </w:rPr>
         <w:br/>
       </w:r>
-      <w:bookmarkStart w:id="5" w:name="_Toc11512568"/>
+      <w:bookmarkStart w:id="4" w:name="_Toc11512568"/>
     </w:p>
     <w:p>
       <w:pPr>
@@ -1973,7 +1971,7 @@
         <w:lastRenderedPageBreak/>
         <w:t>Settings Page</w:t>
       </w:r>
-      <w:bookmarkEnd w:id="5"/>
+      <w:bookmarkEnd w:id="4"/>
     </w:p>
     <w:p>
       <w:pPr>
@@ -2255,7 +2253,7 @@
           <w:lang w:val="en-US"/>
         </w:rPr>
       </w:pPr>
-      <w:bookmarkStart w:id="6" w:name="_Toc11512569"/>
+      <w:bookmarkStart w:id="5" w:name="_Toc11512569"/>
       <w:r>
         <w:rPr>
           <w:rStyle w:val="Heading1Char"/>
@@ -2337,7 +2335,7 @@
         </w:rPr>
         <w:t>Swipe Page</w:t>
       </w:r>
-      <w:bookmarkEnd w:id="6"/>
+      <w:bookmarkEnd w:id="5"/>
       <w:r>
         <w:rPr>
           <w:rStyle w:val="Heading1Char"/>
@@ -2356,6 +2354,8 @@
         </w:rPr>
         <w:br/>
       </w:r>
+      <w:bookmarkStart w:id="6" w:name="_GoBack"/>
+      <w:bookmarkEnd w:id="6"/>
     </w:p>
     <w:sectPr>
       <w:pgSz w:w="11906" w:h="16838"/>

</xml_diff>

<commit_message>
0.10 Structuring Table of Contents
</commit_message>
<xml_diff>
--- a/Design_Report.docx
+++ b/Design_Report.docx
@@ -124,13 +124,85 @@
           <w:r>
             <w:fldChar w:fldCharType="separate"/>
           </w:r>
-          <w:hyperlink w:anchor="_Toc11512564" w:history="1">
+          <w:hyperlink w:anchor="_Toc11514306" w:history="1">
             <w:r>
               <w:rPr>
                 <w:rStyle w:val="Hyperlink"/>
                 <w:noProof/>
                 <w:lang w:val="en-US"/>
               </w:rPr>
+              <w:t>Design of the Pages</w:t>
+            </w:r>
+            <w:r>
+              <w:rPr>
+                <w:noProof/>
+                <w:webHidden/>
+              </w:rPr>
+              <w:tab/>
+            </w:r>
+            <w:r>
+              <w:rPr>
+                <w:noProof/>
+                <w:webHidden/>
+              </w:rPr>
+              <w:fldChar w:fldCharType="begin"/>
+            </w:r>
+            <w:r>
+              <w:rPr>
+                <w:noProof/>
+                <w:webHidden/>
+              </w:rPr>
+              <w:instrText xml:space="preserve"> PAGEREF _Toc11514306 \h </w:instrText>
+            </w:r>
+            <w:r>
+              <w:rPr>
+                <w:noProof/>
+                <w:webHidden/>
+              </w:rPr>
+            </w:r>
+            <w:r>
+              <w:rPr>
+                <w:noProof/>
+                <w:webHidden/>
+              </w:rPr>
+              <w:fldChar w:fldCharType="separate"/>
+            </w:r>
+            <w:r>
+              <w:rPr>
+                <w:noProof/>
+                <w:webHidden/>
+              </w:rPr>
+              <w:t>3</w:t>
+            </w:r>
+            <w:r>
+              <w:rPr>
+                <w:noProof/>
+                <w:webHidden/>
+              </w:rPr>
+              <w:fldChar w:fldCharType="end"/>
+            </w:r>
+          </w:hyperlink>
+          <w:bookmarkStart w:id="0" w:name="_GoBack"/>
+          <w:bookmarkEnd w:id="0"/>
+        </w:p>
+        <w:p>
+          <w:pPr>
+            <w:pStyle w:val="TOC2"/>
+            <w:tabs>
+              <w:tab w:val="right" w:leader="dot" w:pos="9062"/>
+            </w:tabs>
+            <w:rPr>
+              <w:rFonts w:cstheme="minorBidi"/>
+              <w:noProof/>
+              <w:lang w:val="de-DE" w:eastAsia="de-DE"/>
+            </w:rPr>
+          </w:pPr>
+          <w:hyperlink w:anchor="_Toc11514307" w:history="1">
+            <w:r>
+              <w:rPr>
+                <w:rStyle w:val="Hyperlink"/>
+                <w:noProof/>
+              </w:rPr>
               <w:t>Chat Page</w:t>
             </w:r>
             <w:r>
@@ -152,7 +224,7 @@
                 <w:noProof/>
                 <w:webHidden/>
               </w:rPr>
-              <w:instrText xml:space="preserve"> PAGEREF _Toc11512564 \h </w:instrText>
+              <w:instrText xml:space="preserve"> PAGEREF _Toc11514307 \h </w:instrText>
             </w:r>
             <w:r>
               <w:rPr>
@@ -185,24 +257,23 @@
         </w:p>
         <w:p>
           <w:pPr>
-            <w:pStyle w:val="TOC1"/>
+            <w:pStyle w:val="TOC2"/>
             <w:tabs>
               <w:tab w:val="right" w:leader="dot" w:pos="9062"/>
             </w:tabs>
             <w:rPr>
-              <w:rFonts w:eastAsiaTheme="minorEastAsia"/>
+              <w:rFonts w:cstheme="minorBidi"/>
               <w:noProof/>
-              <w:lang w:eastAsia="de-DE"/>
+              <w:lang w:val="de-DE" w:eastAsia="de-DE"/>
             </w:rPr>
           </w:pPr>
-          <w:hyperlink w:anchor="_Toc11512565" w:history="1">
+          <w:hyperlink w:anchor="_Toc11514308" w:history="1">
             <w:r>
               <w:rPr>
                 <w:rStyle w:val="Hyperlink"/>
                 <w:noProof/>
-                <w:lang w:val="en-US"/>
-              </w:rPr>
-              <w:t>GetStarted Page</w:t>
+              </w:rPr>
+              <w:t>Get Started Page</w:t>
             </w:r>
             <w:r>
               <w:rPr>
@@ -223,7 +294,7 @@
                 <w:noProof/>
                 <w:webHidden/>
               </w:rPr>
-              <w:instrText xml:space="preserve"> PAGEREF _Toc11512565 \h </w:instrText>
+              <w:instrText xml:space="preserve"> PAGEREF _Toc11514308 \h </w:instrText>
             </w:r>
             <w:r>
               <w:rPr>
@@ -243,7 +314,7 @@
                 <w:noProof/>
                 <w:webHidden/>
               </w:rPr>
-              <w:t>3</w:t>
+              <w:t>4</w:t>
             </w:r>
             <w:r>
               <w:rPr>
@@ -256,22 +327,21 @@
         </w:p>
         <w:p>
           <w:pPr>
-            <w:pStyle w:val="TOC1"/>
+            <w:pStyle w:val="TOC2"/>
             <w:tabs>
               <w:tab w:val="right" w:leader="dot" w:pos="9062"/>
             </w:tabs>
             <w:rPr>
-              <w:rFonts w:eastAsiaTheme="minorEastAsia"/>
+              <w:rFonts w:cstheme="minorBidi"/>
               <w:noProof/>
-              <w:lang w:eastAsia="de-DE"/>
+              <w:lang w:val="de-DE" w:eastAsia="de-DE"/>
             </w:rPr>
           </w:pPr>
-          <w:hyperlink w:anchor="_Toc11512566" w:history="1">
+          <w:hyperlink w:anchor="_Toc11514309" w:history="1">
             <w:r>
               <w:rPr>
                 <w:rStyle w:val="Hyperlink"/>
                 <w:noProof/>
-                <w:lang w:val="en-US"/>
               </w:rPr>
               <w:t>Profile Page</w:t>
             </w:r>
@@ -294,7 +364,7 @@
                 <w:noProof/>
                 <w:webHidden/>
               </w:rPr>
-              <w:instrText xml:space="preserve"> PAGEREF _Toc11512566 \h </w:instrText>
+              <w:instrText xml:space="preserve"> PAGEREF _Toc11514309 \h </w:instrText>
             </w:r>
             <w:r>
               <w:rPr>
@@ -314,7 +384,7 @@
                 <w:noProof/>
                 <w:webHidden/>
               </w:rPr>
-              <w:t>3</w:t>
+              <w:t>5</w:t>
             </w:r>
             <w:r>
               <w:rPr>
@@ -327,22 +397,21 @@
         </w:p>
         <w:p>
           <w:pPr>
-            <w:pStyle w:val="TOC1"/>
+            <w:pStyle w:val="TOC2"/>
             <w:tabs>
               <w:tab w:val="right" w:leader="dot" w:pos="9062"/>
             </w:tabs>
             <w:rPr>
-              <w:rFonts w:eastAsiaTheme="minorEastAsia"/>
+              <w:rFonts w:cstheme="minorBidi"/>
               <w:noProof/>
-              <w:lang w:eastAsia="de-DE"/>
+              <w:lang w:val="de-DE" w:eastAsia="de-DE"/>
             </w:rPr>
           </w:pPr>
-          <w:hyperlink w:anchor="_Toc11512567" w:history="1">
+          <w:hyperlink w:anchor="_Toc11514310" w:history="1">
             <w:r>
               <w:rPr>
                 <w:rStyle w:val="Hyperlink"/>
                 <w:noProof/>
-                <w:lang w:val="en-US"/>
               </w:rPr>
               <w:t>Registration Page</w:t>
             </w:r>
@@ -365,7 +434,7 @@
                 <w:noProof/>
                 <w:webHidden/>
               </w:rPr>
-              <w:instrText xml:space="preserve"> PAGEREF _Toc11512567 \h </w:instrText>
+              <w:instrText xml:space="preserve"> PAGEREF _Toc11514310 \h </w:instrText>
             </w:r>
             <w:r>
               <w:rPr>
@@ -385,7 +454,7 @@
                 <w:noProof/>
                 <w:webHidden/>
               </w:rPr>
-              <w:t>3</w:t>
+              <w:t>6</w:t>
             </w:r>
             <w:r>
               <w:rPr>
@@ -398,22 +467,21 @@
         </w:p>
         <w:p>
           <w:pPr>
-            <w:pStyle w:val="TOC1"/>
+            <w:pStyle w:val="TOC2"/>
             <w:tabs>
               <w:tab w:val="right" w:leader="dot" w:pos="9062"/>
             </w:tabs>
             <w:rPr>
-              <w:rFonts w:eastAsiaTheme="minorEastAsia"/>
+              <w:rFonts w:cstheme="minorBidi"/>
               <w:noProof/>
-              <w:lang w:eastAsia="de-DE"/>
+              <w:lang w:val="de-DE" w:eastAsia="de-DE"/>
             </w:rPr>
           </w:pPr>
-          <w:hyperlink w:anchor="_Toc11512568" w:history="1">
+          <w:hyperlink w:anchor="_Toc11514311" w:history="1">
             <w:r>
               <w:rPr>
                 <w:rStyle w:val="Hyperlink"/>
                 <w:noProof/>
-                <w:lang w:val="en-US"/>
               </w:rPr>
               <w:t>Settings Page</w:t>
             </w:r>
@@ -436,7 +504,7 @@
                 <w:noProof/>
                 <w:webHidden/>
               </w:rPr>
-              <w:instrText xml:space="preserve"> PAGEREF _Toc11512568 \h </w:instrText>
+              <w:instrText xml:space="preserve"> PAGEREF _Toc11514311 \h </w:instrText>
             </w:r>
             <w:r>
               <w:rPr>
@@ -456,7 +524,7 @@
                 <w:noProof/>
                 <w:webHidden/>
               </w:rPr>
-              <w:t>3</w:t>
+              <w:t>7</w:t>
             </w:r>
             <w:r>
               <w:rPr>
@@ -469,22 +537,21 @@
         </w:p>
         <w:p>
           <w:pPr>
-            <w:pStyle w:val="TOC1"/>
+            <w:pStyle w:val="TOC2"/>
             <w:tabs>
               <w:tab w:val="right" w:leader="dot" w:pos="9062"/>
             </w:tabs>
             <w:rPr>
-              <w:rFonts w:eastAsiaTheme="minorEastAsia"/>
+              <w:rFonts w:cstheme="minorBidi"/>
               <w:noProof/>
-              <w:lang w:eastAsia="de-DE"/>
+              <w:lang w:val="de-DE" w:eastAsia="de-DE"/>
             </w:rPr>
           </w:pPr>
-          <w:hyperlink w:anchor="_Toc11512569" w:history="1">
+          <w:hyperlink w:anchor="_Toc11514312" w:history="1">
             <w:r>
               <w:rPr>
                 <w:rStyle w:val="Hyperlink"/>
                 <w:noProof/>
-                <w:lang w:val="en-US"/>
               </w:rPr>
               <w:t>Swipe Page</w:t>
             </w:r>
@@ -507,7 +574,7 @@
                 <w:noProof/>
                 <w:webHidden/>
               </w:rPr>
-              <w:instrText xml:space="preserve"> PAGEREF _Toc11512569 \h </w:instrText>
+              <w:instrText xml:space="preserve"> PAGEREF _Toc11514312 \h </w:instrText>
             </w:r>
             <w:r>
               <w:rPr>
@@ -527,7 +594,7 @@
                 <w:noProof/>
                 <w:webHidden/>
               </w:rPr>
-              <w:t>3</w:t>
+              <w:t>8</w:t>
             </w:r>
             <w:r>
               <w:rPr>
@@ -720,39 +787,78 @@
     </w:p>
     <w:p>
       <w:pPr>
-        <w:rPr>
-          <w:lang w:val="en-US"/>
-        </w:rPr>
-      </w:pPr>
-    </w:p>
-    <w:p>
-      <w:pPr>
-        <w:jc w:val="center"/>
-        <w:rPr>
-          <w:rStyle w:val="Heading1Char"/>
-          <w:sz w:val="40"/>
-          <w:szCs w:val="40"/>
-          <w:lang w:val="en-US"/>
-        </w:rPr>
-      </w:pPr>
-      <w:bookmarkStart w:id="0" w:name="_Toc11512564"/>
+        <w:pStyle w:val="Heading1"/>
+        <w:jc w:val="center"/>
+        <w:rPr>
+          <w:lang w:val="en-US"/>
+        </w:rPr>
+      </w:pPr>
+      <w:bookmarkStart w:id="1" w:name="_Toc11514306"/>
       <w:r>
         <w:rPr>
+          <w:lang w:val="en-US"/>
+        </w:rPr>
+        <w:lastRenderedPageBreak/>
+        <w:t>Design of the Pages</w:t>
+      </w:r>
+      <w:bookmarkEnd w:id="1"/>
+    </w:p>
+    <w:p>
+      <w:pPr>
+        <w:pStyle w:val="Heading2"/>
+        <w:jc w:val="center"/>
+        <w:rPr>
+          <w:rStyle w:val="Heading1Char"/>
+          <w:sz w:val="26"/>
+          <w:szCs w:val="26"/>
+          <w:lang w:val="en-US"/>
+        </w:rPr>
+      </w:pPr>
+      <w:r>
+        <w:rPr>
+          <w:lang w:val="en-US"/>
+        </w:rPr>
+        <w:br/>
+      </w:r>
+      <w:bookmarkStart w:id="2" w:name="_Toc11514307"/>
+      <w:r>
+        <w:rPr>
+          <w:rStyle w:val="Heading1Char"/>
+          <w:sz w:val="26"/>
+          <w:szCs w:val="26"/>
+          <w:lang w:val="en-US"/>
+        </w:rPr>
+        <w:t>Chat Page</w:t>
+      </w:r>
+      <w:bookmarkEnd w:id="2"/>
+    </w:p>
+    <w:p>
+      <w:pPr>
+        <w:jc w:val="center"/>
+        <w:rPr>
           <w:rStyle w:val="Heading1Char"/>
           <w:noProof/>
           <w:lang w:val="en-US"/>
         </w:rPr>
-        <w:lastRenderedPageBreak/>
+      </w:pPr>
+      <w:r>
+        <w:rPr>
+          <w:rStyle w:val="Heading1Char"/>
+          <w:rFonts w:asciiTheme="minorHAnsi" w:eastAsiaTheme="minorHAnsi" w:hAnsiTheme="minorHAnsi" w:cstheme="minorBidi"/>
+          <w:color w:val="auto"/>
+          <w:sz w:val="22"/>
+          <w:szCs w:val="22"/>
+        </w:rPr>
         <w:drawing>
-          <wp:anchor distT="0" distB="0" distL="114300" distR="114300" simplePos="0" relativeHeight="251661312" behindDoc="1" locked="0" layoutInCell="1" allowOverlap="1" wp14:anchorId="3CD9EDF0" wp14:editId="2410A208">
+          <wp:anchor distT="0" distB="0" distL="114300" distR="114300" simplePos="0" relativeHeight="251661312" behindDoc="1" locked="0" layoutInCell="1" allowOverlap="1" wp14:anchorId="3CD9EDF0" wp14:editId="71619822">
             <wp:simplePos x="0" y="0"/>
             <wp:positionH relativeFrom="column">
-              <wp:posOffset>459877</wp:posOffset>
+              <wp:posOffset>459740</wp:posOffset>
             </wp:positionH>
             <wp:positionV relativeFrom="paragraph">
-              <wp:posOffset>292901</wp:posOffset>
+              <wp:posOffset>100634</wp:posOffset>
             </wp:positionV>
-            <wp:extent cx="4905955" cy="8718840"/>
+            <wp:extent cx="4905375" cy="8718550"/>
             <wp:effectExtent l="0" t="0" r="9525" b="6350"/>
             <wp:wrapNone/>
             <wp:docPr id="1" name="Picture 1" descr="C:\Users\Nadi\AppData\Local\Temp\Rar$DRa14548.29544\messages_chatting-1.png"/>
@@ -784,7 +890,7 @@
                   <pic:spPr bwMode="auto">
                     <a:xfrm>
                       <a:off x="0" y="0"/>
-                      <a:ext cx="4907918" cy="8722329"/>
+                      <a:ext cx="4905375" cy="8718550"/>
                     </a:xfrm>
                     <a:prstGeom prst="rect">
                       <a:avLst/>
@@ -806,253 +912,222 @@
           </wp:anchor>
         </w:drawing>
       </w:r>
+    </w:p>
+    <w:p>
+      <w:pPr>
+        <w:jc w:val="center"/>
+        <w:rPr>
+          <w:rStyle w:val="Heading1Char"/>
+          <w:lang w:val="en-US"/>
+        </w:rPr>
+      </w:pPr>
+    </w:p>
+    <w:p>
+      <w:pPr>
+        <w:jc w:val="center"/>
+        <w:rPr>
+          <w:rStyle w:val="Heading1Char"/>
+          <w:lang w:val="en-US"/>
+        </w:rPr>
+      </w:pPr>
+    </w:p>
+    <w:p>
+      <w:pPr>
+        <w:jc w:val="center"/>
+        <w:rPr>
+          <w:rStyle w:val="Heading1Char"/>
+          <w:lang w:val="en-US"/>
+        </w:rPr>
+      </w:pPr>
+    </w:p>
+    <w:p>
+      <w:pPr>
+        <w:jc w:val="center"/>
+        <w:rPr>
+          <w:rStyle w:val="Heading1Char"/>
+          <w:lang w:val="en-US"/>
+        </w:rPr>
+      </w:pPr>
+    </w:p>
+    <w:p>
+      <w:pPr>
+        <w:jc w:val="center"/>
+        <w:rPr>
+          <w:rStyle w:val="Heading1Char"/>
+          <w:lang w:val="en-US"/>
+        </w:rPr>
+      </w:pPr>
+    </w:p>
+    <w:p>
+      <w:pPr>
+        <w:jc w:val="center"/>
+        <w:rPr>
+          <w:rStyle w:val="Heading1Char"/>
+          <w:lang w:val="en-US"/>
+        </w:rPr>
+      </w:pPr>
+    </w:p>
+    <w:p>
+      <w:pPr>
+        <w:jc w:val="center"/>
+        <w:rPr>
+          <w:rStyle w:val="Heading1Char"/>
+          <w:lang w:val="en-US"/>
+        </w:rPr>
+      </w:pPr>
+    </w:p>
+    <w:p>
+      <w:pPr>
+        <w:jc w:val="center"/>
+        <w:rPr>
+          <w:rStyle w:val="Heading1Char"/>
+          <w:lang w:val="en-US"/>
+        </w:rPr>
+      </w:pPr>
+    </w:p>
+    <w:p>
+      <w:pPr>
+        <w:jc w:val="center"/>
+        <w:rPr>
+          <w:rStyle w:val="Heading1Char"/>
+          <w:lang w:val="en-US"/>
+        </w:rPr>
+      </w:pPr>
+    </w:p>
+    <w:p>
+      <w:pPr>
+        <w:jc w:val="center"/>
+        <w:rPr>
+          <w:rStyle w:val="Heading1Char"/>
+          <w:lang w:val="en-US"/>
+        </w:rPr>
+      </w:pPr>
+    </w:p>
+    <w:p>
+      <w:pPr>
+        <w:jc w:val="center"/>
+        <w:rPr>
+          <w:rStyle w:val="Heading1Char"/>
+          <w:lang w:val="en-US"/>
+        </w:rPr>
+      </w:pPr>
+    </w:p>
+    <w:p>
+      <w:pPr>
+        <w:jc w:val="center"/>
+        <w:rPr>
+          <w:rStyle w:val="Heading1Char"/>
+          <w:lang w:val="en-US"/>
+        </w:rPr>
+      </w:pPr>
+    </w:p>
+    <w:p>
+      <w:pPr>
+        <w:jc w:val="center"/>
+        <w:rPr>
+          <w:rStyle w:val="Heading1Char"/>
+          <w:lang w:val="en-US"/>
+        </w:rPr>
+      </w:pPr>
+    </w:p>
+    <w:p>
+      <w:pPr>
+        <w:jc w:val="center"/>
+        <w:rPr>
+          <w:rStyle w:val="Heading1Char"/>
+          <w:lang w:val="en-US"/>
+        </w:rPr>
+      </w:pPr>
+    </w:p>
+    <w:p>
+      <w:pPr>
+        <w:jc w:val="center"/>
+        <w:rPr>
+          <w:rStyle w:val="Heading1Char"/>
+          <w:lang w:val="en-US"/>
+        </w:rPr>
+      </w:pPr>
+    </w:p>
+    <w:p>
+      <w:pPr>
+        <w:jc w:val="center"/>
+        <w:rPr>
+          <w:rStyle w:val="Heading1Char"/>
+          <w:lang w:val="en-US"/>
+        </w:rPr>
+      </w:pPr>
+    </w:p>
+    <w:p>
+      <w:pPr>
+        <w:jc w:val="center"/>
+        <w:rPr>
+          <w:rStyle w:val="Heading1Char"/>
+          <w:lang w:val="en-US"/>
+        </w:rPr>
+      </w:pPr>
+    </w:p>
+    <w:p>
+      <w:pPr>
+        <w:jc w:val="center"/>
+        <w:rPr>
+          <w:rStyle w:val="Heading1Char"/>
+          <w:lang w:val="en-US"/>
+        </w:rPr>
+      </w:pPr>
+    </w:p>
+    <w:p>
+      <w:pPr>
+        <w:jc w:val="center"/>
+        <w:rPr>
+          <w:rStyle w:val="Heading1Char"/>
+          <w:lang w:val="en-US"/>
+        </w:rPr>
+      </w:pPr>
+    </w:p>
+    <w:p>
+      <w:pPr>
+        <w:jc w:val="center"/>
+        <w:rPr>
+          <w:rStyle w:val="Heading1Char"/>
+          <w:lang w:val="en-US"/>
+        </w:rPr>
+      </w:pPr>
+    </w:p>
+    <w:p>
+      <w:pPr>
+        <w:jc w:val="center"/>
+        <w:rPr>
+          <w:rStyle w:val="Heading1Char"/>
+          <w:lang w:val="en-US"/>
+        </w:rPr>
+      </w:pPr>
+    </w:p>
+    <w:p>
+      <w:pPr>
+        <w:pStyle w:val="Heading2"/>
+        <w:jc w:val="center"/>
+        <w:rPr>
+          <w:rStyle w:val="Heading1Char"/>
+          <w:sz w:val="26"/>
+          <w:szCs w:val="26"/>
+        </w:rPr>
+      </w:pPr>
+      <w:bookmarkStart w:id="3" w:name="_Toc11514308"/>
       <w:r>
         <w:rPr>
           <w:rStyle w:val="Heading1Char"/>
-          <w:sz w:val="40"/>
-          <w:szCs w:val="40"/>
-          <w:lang w:val="en-US"/>
-        </w:rPr>
-        <w:t>Chat Page</w:t>
-      </w:r>
-      <w:bookmarkEnd w:id="0"/>
-    </w:p>
-    <w:p>
-      <w:pPr>
-        <w:jc w:val="center"/>
-        <w:rPr>
-          <w:rStyle w:val="Heading1Char"/>
-          <w:noProof/>
-          <w:lang w:val="en-US"/>
-        </w:rPr>
-      </w:pPr>
-    </w:p>
-    <w:p>
-      <w:pPr>
-        <w:jc w:val="center"/>
-        <w:rPr>
-          <w:rStyle w:val="Heading1Char"/>
-          <w:lang w:val="en-US"/>
-        </w:rPr>
-      </w:pPr>
-    </w:p>
-    <w:p>
-      <w:pPr>
-        <w:jc w:val="center"/>
-        <w:rPr>
-          <w:rStyle w:val="Heading1Char"/>
-          <w:lang w:val="en-US"/>
-        </w:rPr>
-      </w:pPr>
-    </w:p>
-    <w:p>
-      <w:pPr>
-        <w:jc w:val="center"/>
-        <w:rPr>
-          <w:rStyle w:val="Heading1Char"/>
-          <w:lang w:val="en-US"/>
-        </w:rPr>
-      </w:pPr>
-    </w:p>
-    <w:p>
-      <w:pPr>
-        <w:jc w:val="center"/>
-        <w:rPr>
-          <w:rStyle w:val="Heading1Char"/>
-          <w:lang w:val="en-US"/>
-        </w:rPr>
-      </w:pPr>
-    </w:p>
-    <w:p>
-      <w:pPr>
-        <w:jc w:val="center"/>
-        <w:rPr>
-          <w:rStyle w:val="Heading1Char"/>
-          <w:lang w:val="en-US"/>
-        </w:rPr>
-      </w:pPr>
-    </w:p>
-    <w:p>
-      <w:pPr>
-        <w:jc w:val="center"/>
-        <w:rPr>
-          <w:rStyle w:val="Heading1Char"/>
-          <w:lang w:val="en-US"/>
-        </w:rPr>
-      </w:pPr>
-    </w:p>
-    <w:p>
-      <w:pPr>
-        <w:jc w:val="center"/>
-        <w:rPr>
-          <w:rStyle w:val="Heading1Char"/>
-          <w:lang w:val="en-US"/>
-        </w:rPr>
-      </w:pPr>
-    </w:p>
-    <w:p>
-      <w:pPr>
-        <w:jc w:val="center"/>
-        <w:rPr>
-          <w:rStyle w:val="Heading1Char"/>
-          <w:lang w:val="en-US"/>
-        </w:rPr>
-      </w:pPr>
-    </w:p>
-    <w:p>
-      <w:pPr>
-        <w:jc w:val="center"/>
-        <w:rPr>
-          <w:rStyle w:val="Heading1Char"/>
-          <w:lang w:val="en-US"/>
-        </w:rPr>
-      </w:pPr>
-    </w:p>
-    <w:p>
-      <w:pPr>
-        <w:jc w:val="center"/>
-        <w:rPr>
-          <w:rStyle w:val="Heading1Char"/>
-          <w:lang w:val="en-US"/>
-        </w:rPr>
-      </w:pPr>
-    </w:p>
-    <w:p>
-      <w:pPr>
-        <w:jc w:val="center"/>
-        <w:rPr>
-          <w:rStyle w:val="Heading1Char"/>
-          <w:lang w:val="en-US"/>
-        </w:rPr>
-      </w:pPr>
-    </w:p>
-    <w:p>
-      <w:pPr>
-        <w:jc w:val="center"/>
-        <w:rPr>
-          <w:rStyle w:val="Heading1Char"/>
-          <w:lang w:val="en-US"/>
-        </w:rPr>
-      </w:pPr>
-    </w:p>
-    <w:p>
-      <w:pPr>
-        <w:jc w:val="center"/>
-        <w:rPr>
-          <w:rStyle w:val="Heading1Char"/>
-          <w:lang w:val="en-US"/>
-        </w:rPr>
-      </w:pPr>
-    </w:p>
-    <w:p>
-      <w:pPr>
-        <w:jc w:val="center"/>
-        <w:rPr>
-          <w:rStyle w:val="Heading1Char"/>
-          <w:lang w:val="en-US"/>
-        </w:rPr>
-      </w:pPr>
-    </w:p>
-    <w:p>
-      <w:pPr>
-        <w:jc w:val="center"/>
-        <w:rPr>
-          <w:rStyle w:val="Heading1Char"/>
-          <w:lang w:val="en-US"/>
-        </w:rPr>
-      </w:pPr>
-    </w:p>
-    <w:p>
-      <w:pPr>
-        <w:jc w:val="center"/>
-        <w:rPr>
-          <w:rStyle w:val="Heading1Char"/>
-          <w:lang w:val="en-US"/>
-        </w:rPr>
-      </w:pPr>
-    </w:p>
-    <w:p>
-      <w:pPr>
-        <w:jc w:val="center"/>
-        <w:rPr>
-          <w:rStyle w:val="Heading1Char"/>
-          <w:lang w:val="en-US"/>
-        </w:rPr>
-      </w:pPr>
-    </w:p>
-    <w:p>
-      <w:pPr>
-        <w:jc w:val="center"/>
-        <w:rPr>
-          <w:rStyle w:val="Heading1Char"/>
-          <w:lang w:val="en-US"/>
-        </w:rPr>
-      </w:pPr>
-    </w:p>
-    <w:p>
-      <w:pPr>
-        <w:jc w:val="center"/>
-        <w:rPr>
-          <w:rStyle w:val="Heading1Char"/>
-          <w:lang w:val="en-US"/>
-        </w:rPr>
-      </w:pPr>
-    </w:p>
-    <w:p>
-      <w:pPr>
-        <w:jc w:val="center"/>
-        <w:rPr>
-          <w:rStyle w:val="Heading1Char"/>
-          <w:lang w:val="en-US"/>
-        </w:rPr>
-      </w:pPr>
-    </w:p>
-    <w:p>
-      <w:pPr>
-        <w:jc w:val="center"/>
-        <w:rPr>
-          <w:rStyle w:val="Heading1Char"/>
-          <w:lang w:val="en-US"/>
-        </w:rPr>
-      </w:pPr>
-    </w:p>
-    <w:p>
-      <w:pPr>
-        <w:jc w:val="center"/>
-        <w:rPr>
-          <w:rStyle w:val="Heading1Char"/>
-          <w:lang w:val="en-US"/>
-        </w:rPr>
-      </w:pPr>
-    </w:p>
-    <w:p>
-      <w:pPr>
-        <w:jc w:val="center"/>
-        <w:rPr>
-          <w:rStyle w:val="Heading1Char"/>
-          <w:sz w:val="40"/>
-          <w:szCs w:val="40"/>
-          <w:lang w:val="en-US"/>
-        </w:rPr>
-      </w:pPr>
-      <w:bookmarkStart w:id="1" w:name="_Toc11512565"/>
-      <w:r>
-        <w:rPr>
-          <w:rStyle w:val="Heading1Char"/>
-          <w:noProof/>
-          <w:sz w:val="40"/>
-          <w:szCs w:val="40"/>
-          <w:lang w:val="en-US"/>
+          <w:sz w:val="26"/>
+          <w:szCs w:val="26"/>
         </w:rPr>
         <w:lastRenderedPageBreak/>
         <w:drawing>
-          <wp:anchor distT="0" distB="0" distL="114300" distR="114300" simplePos="0" relativeHeight="251662336" behindDoc="1" locked="0" layoutInCell="1" allowOverlap="1" wp14:anchorId="45548F9E" wp14:editId="06FE1FC1">
+          <wp:anchor distT="0" distB="0" distL="114300" distR="114300" simplePos="0" relativeHeight="251662336" behindDoc="1" locked="0" layoutInCell="1" allowOverlap="1" wp14:anchorId="45548F9E" wp14:editId="468D8845">
             <wp:simplePos x="0" y="0"/>
             <wp:positionH relativeFrom="margin">
               <wp:posOffset>421640</wp:posOffset>
             </wp:positionH>
             <wp:positionV relativeFrom="paragraph">
-              <wp:posOffset>351486</wp:posOffset>
+              <wp:posOffset>531550</wp:posOffset>
             </wp:positionV>
             <wp:extent cx="4916855" cy="8738290"/>
             <wp:effectExtent l="0" t="0" r="0" b="5715"/>
@@ -1111,28 +1186,25 @@
       <w:r>
         <w:rPr>
           <w:rStyle w:val="Heading1Char"/>
-          <w:sz w:val="40"/>
-          <w:szCs w:val="40"/>
-          <w:lang w:val="en-US"/>
+          <w:sz w:val="26"/>
+          <w:szCs w:val="26"/>
         </w:rPr>
         <w:t>Get Started Page</w:t>
       </w:r>
-      <w:bookmarkEnd w:id="1"/>
+      <w:bookmarkEnd w:id="3"/>
       <w:r>
         <w:rPr>
           <w:rStyle w:val="Heading1Char"/>
-          <w:sz w:val="40"/>
-          <w:szCs w:val="40"/>
-          <w:lang w:val="en-US"/>
+          <w:sz w:val="26"/>
+          <w:szCs w:val="26"/>
         </w:rPr>
         <w:br/>
       </w:r>
       <w:r>
         <w:rPr>
           <w:rStyle w:val="Heading1Char"/>
-          <w:sz w:val="40"/>
-          <w:szCs w:val="40"/>
-          <w:lang w:val="en-US"/>
+          <w:sz w:val="26"/>
+          <w:szCs w:val="26"/>
         </w:rPr>
         <w:br/>
       </w:r>
@@ -1188,168 +1260,166 @@
         </w:rPr>
         <w:br/>
       </w:r>
-      <w:bookmarkStart w:id="2" w:name="_Toc11512566"/>
-    </w:p>
-    <w:p>
-      <w:pPr>
-        <w:jc w:val="center"/>
-        <w:rPr>
-          <w:rStyle w:val="Heading1Char"/>
-          <w:sz w:val="40"/>
-          <w:szCs w:val="40"/>
-          <w:lang w:val="en-US"/>
-        </w:rPr>
-      </w:pPr>
-    </w:p>
-    <w:p>
-      <w:pPr>
-        <w:jc w:val="center"/>
-        <w:rPr>
-          <w:rStyle w:val="Heading1Char"/>
-          <w:sz w:val="40"/>
-          <w:szCs w:val="40"/>
-          <w:lang w:val="en-US"/>
-        </w:rPr>
-      </w:pPr>
-    </w:p>
-    <w:p>
-      <w:pPr>
-        <w:jc w:val="center"/>
-        <w:rPr>
-          <w:rStyle w:val="Heading1Char"/>
-          <w:sz w:val="40"/>
-          <w:szCs w:val="40"/>
-          <w:lang w:val="en-US"/>
-        </w:rPr>
-      </w:pPr>
-    </w:p>
-    <w:p>
-      <w:pPr>
-        <w:jc w:val="center"/>
-        <w:rPr>
-          <w:rStyle w:val="Heading1Char"/>
-          <w:sz w:val="40"/>
-          <w:szCs w:val="40"/>
-          <w:lang w:val="en-US"/>
-        </w:rPr>
-      </w:pPr>
-    </w:p>
-    <w:p>
-      <w:pPr>
-        <w:jc w:val="center"/>
-        <w:rPr>
-          <w:rStyle w:val="Heading1Char"/>
-          <w:sz w:val="40"/>
-          <w:szCs w:val="40"/>
-          <w:lang w:val="en-US"/>
-        </w:rPr>
-      </w:pPr>
-    </w:p>
-    <w:p>
-      <w:pPr>
-        <w:jc w:val="center"/>
-        <w:rPr>
-          <w:rStyle w:val="Heading1Char"/>
-          <w:sz w:val="40"/>
-          <w:szCs w:val="40"/>
-          <w:lang w:val="en-US"/>
-        </w:rPr>
-      </w:pPr>
-    </w:p>
-    <w:p>
-      <w:pPr>
-        <w:jc w:val="center"/>
-        <w:rPr>
-          <w:rStyle w:val="Heading1Char"/>
-          <w:sz w:val="40"/>
-          <w:szCs w:val="40"/>
-          <w:lang w:val="en-US"/>
-        </w:rPr>
-      </w:pPr>
-    </w:p>
-    <w:p>
-      <w:pPr>
-        <w:jc w:val="center"/>
-        <w:rPr>
-          <w:rStyle w:val="Heading1Char"/>
-          <w:sz w:val="40"/>
-          <w:szCs w:val="40"/>
-          <w:lang w:val="en-US"/>
-        </w:rPr>
-      </w:pPr>
-    </w:p>
-    <w:p>
-      <w:pPr>
-        <w:jc w:val="center"/>
-        <w:rPr>
-          <w:rStyle w:val="Heading1Char"/>
-          <w:sz w:val="40"/>
-          <w:szCs w:val="40"/>
-          <w:lang w:val="en-US"/>
-        </w:rPr>
-      </w:pPr>
-    </w:p>
-    <w:p>
-      <w:pPr>
-        <w:jc w:val="center"/>
-        <w:rPr>
-          <w:rStyle w:val="Heading1Char"/>
-          <w:sz w:val="40"/>
-          <w:szCs w:val="40"/>
-          <w:lang w:val="en-US"/>
-        </w:rPr>
-      </w:pPr>
-    </w:p>
-    <w:p>
-      <w:pPr>
-        <w:jc w:val="center"/>
-        <w:rPr>
-          <w:rStyle w:val="Heading1Char"/>
-          <w:sz w:val="40"/>
-          <w:szCs w:val="40"/>
-          <w:lang w:val="en-US"/>
-        </w:rPr>
-      </w:pPr>
-    </w:p>
-    <w:p>
-      <w:pPr>
-        <w:jc w:val="center"/>
-        <w:rPr>
-          <w:rStyle w:val="Heading1Char"/>
-          <w:sz w:val="40"/>
-          <w:szCs w:val="40"/>
-          <w:lang w:val="en-US"/>
-        </w:rPr>
-      </w:pPr>
-    </w:p>
-    <w:p>
-      <w:pPr>
-        <w:jc w:val="center"/>
-        <w:rPr>
-          <w:rStyle w:val="Heading1Char"/>
-          <w:sz w:val="40"/>
-          <w:szCs w:val="40"/>
-          <w:lang w:val="en-US"/>
-        </w:rPr>
-      </w:pPr>
-    </w:p>
-    <w:p>
-      <w:pPr>
-        <w:jc w:val="center"/>
-        <w:rPr>
-          <w:rStyle w:val="Heading1Char"/>
-          <w:sz w:val="40"/>
-          <w:szCs w:val="40"/>
-          <w:lang w:val="en-US"/>
-        </w:rPr>
-      </w:pPr>
+    </w:p>
+    <w:p>
+      <w:pPr>
+        <w:jc w:val="center"/>
+        <w:rPr>
+          <w:rStyle w:val="Heading1Char"/>
+          <w:sz w:val="40"/>
+          <w:szCs w:val="40"/>
+          <w:lang w:val="en-US"/>
+        </w:rPr>
+      </w:pPr>
+    </w:p>
+    <w:p>
+      <w:pPr>
+        <w:jc w:val="center"/>
+        <w:rPr>
+          <w:rStyle w:val="Heading1Char"/>
+          <w:sz w:val="40"/>
+          <w:szCs w:val="40"/>
+          <w:lang w:val="en-US"/>
+        </w:rPr>
+      </w:pPr>
+    </w:p>
+    <w:p>
+      <w:pPr>
+        <w:jc w:val="center"/>
+        <w:rPr>
+          <w:rStyle w:val="Heading1Char"/>
+          <w:sz w:val="40"/>
+          <w:szCs w:val="40"/>
+          <w:lang w:val="en-US"/>
+        </w:rPr>
+      </w:pPr>
+    </w:p>
+    <w:p>
+      <w:pPr>
+        <w:jc w:val="center"/>
+        <w:rPr>
+          <w:rStyle w:val="Heading1Char"/>
+          <w:sz w:val="40"/>
+          <w:szCs w:val="40"/>
+          <w:lang w:val="en-US"/>
+        </w:rPr>
+      </w:pPr>
+    </w:p>
+    <w:p>
+      <w:pPr>
+        <w:jc w:val="center"/>
+        <w:rPr>
+          <w:rStyle w:val="Heading1Char"/>
+          <w:sz w:val="40"/>
+          <w:szCs w:val="40"/>
+          <w:lang w:val="en-US"/>
+        </w:rPr>
+      </w:pPr>
+    </w:p>
+    <w:p>
+      <w:pPr>
+        <w:jc w:val="center"/>
+        <w:rPr>
+          <w:rStyle w:val="Heading1Char"/>
+          <w:sz w:val="40"/>
+          <w:szCs w:val="40"/>
+          <w:lang w:val="en-US"/>
+        </w:rPr>
+      </w:pPr>
+    </w:p>
+    <w:p>
+      <w:pPr>
+        <w:jc w:val="center"/>
+        <w:rPr>
+          <w:rStyle w:val="Heading1Char"/>
+          <w:sz w:val="40"/>
+          <w:szCs w:val="40"/>
+          <w:lang w:val="en-US"/>
+        </w:rPr>
+      </w:pPr>
+    </w:p>
+    <w:p>
+      <w:pPr>
+        <w:jc w:val="center"/>
+        <w:rPr>
+          <w:rStyle w:val="Heading1Char"/>
+          <w:sz w:val="40"/>
+          <w:szCs w:val="40"/>
+          <w:lang w:val="en-US"/>
+        </w:rPr>
+      </w:pPr>
+    </w:p>
+    <w:p>
+      <w:pPr>
+        <w:jc w:val="center"/>
+        <w:rPr>
+          <w:rStyle w:val="Heading1Char"/>
+          <w:sz w:val="40"/>
+          <w:szCs w:val="40"/>
+          <w:lang w:val="en-US"/>
+        </w:rPr>
+      </w:pPr>
+    </w:p>
+    <w:p>
+      <w:pPr>
+        <w:jc w:val="center"/>
+        <w:rPr>
+          <w:rStyle w:val="Heading1Char"/>
+          <w:sz w:val="40"/>
+          <w:szCs w:val="40"/>
+          <w:lang w:val="en-US"/>
+        </w:rPr>
+      </w:pPr>
+    </w:p>
+    <w:p>
+      <w:pPr>
+        <w:jc w:val="center"/>
+        <w:rPr>
+          <w:rStyle w:val="Heading1Char"/>
+          <w:sz w:val="40"/>
+          <w:szCs w:val="40"/>
+          <w:lang w:val="en-US"/>
+        </w:rPr>
+      </w:pPr>
+    </w:p>
+    <w:p>
+      <w:pPr>
+        <w:jc w:val="center"/>
+        <w:rPr>
+          <w:rStyle w:val="Heading1Char"/>
+          <w:sz w:val="40"/>
+          <w:szCs w:val="40"/>
+          <w:lang w:val="en-US"/>
+        </w:rPr>
+      </w:pPr>
+    </w:p>
+    <w:p>
+      <w:pPr>
+        <w:jc w:val="center"/>
+        <w:rPr>
+          <w:rStyle w:val="Heading1Char"/>
+          <w:sz w:val="40"/>
+          <w:szCs w:val="40"/>
+          <w:lang w:val="en-US"/>
+        </w:rPr>
+      </w:pPr>
+    </w:p>
+    <w:p>
+      <w:pPr>
+        <w:pStyle w:val="Heading2"/>
+        <w:jc w:val="center"/>
+        <w:rPr>
+          <w:rStyle w:val="Heading1Char"/>
+          <w:sz w:val="26"/>
+          <w:szCs w:val="26"/>
+        </w:rPr>
+      </w:pPr>
+      <w:bookmarkStart w:id="4" w:name="_Toc11514309"/>
       <w:r>
         <w:rPr>
           <w:rStyle w:val="Heading1Char"/>
-          <w:noProof/>
-          <w:sz w:val="40"/>
-          <w:szCs w:val="40"/>
-          <w:lang w:val="en-US"/>
+          <w:sz w:val="26"/>
+          <w:szCs w:val="26"/>
         </w:rPr>
         <w:lastRenderedPageBreak/>
         <w:drawing>
@@ -1418,28 +1488,25 @@
       <w:r>
         <w:rPr>
           <w:rStyle w:val="Heading1Char"/>
-          <w:sz w:val="40"/>
-          <w:szCs w:val="40"/>
-          <w:lang w:val="en-US"/>
+          <w:sz w:val="26"/>
+          <w:szCs w:val="26"/>
         </w:rPr>
         <w:t>Profile Page</w:t>
       </w:r>
-      <w:bookmarkEnd w:id="2"/>
+      <w:bookmarkEnd w:id="4"/>
       <w:r>
         <w:rPr>
           <w:rStyle w:val="Heading1Char"/>
-          <w:sz w:val="40"/>
-          <w:szCs w:val="40"/>
-          <w:lang w:val="en-US"/>
+          <w:sz w:val="26"/>
+          <w:szCs w:val="26"/>
         </w:rPr>
         <w:br/>
       </w:r>
       <w:r>
         <w:rPr>
           <w:rStyle w:val="Heading1Char"/>
-          <w:sz w:val="40"/>
-          <w:szCs w:val="40"/>
-          <w:lang w:val="en-US"/>
+          <w:sz w:val="26"/>
+          <w:szCs w:val="26"/>
         </w:rPr>
         <w:br/>
       </w:r>
@@ -1473,200 +1540,231 @@
         </w:rPr>
         <w:br/>
       </w:r>
-      <w:bookmarkStart w:id="3" w:name="_Toc11512567"/>
-    </w:p>
-    <w:p>
-      <w:pPr>
-        <w:jc w:val="center"/>
-        <w:rPr>
-          <w:rStyle w:val="Heading1Char"/>
-          <w:sz w:val="40"/>
-          <w:szCs w:val="40"/>
-          <w:lang w:val="en-US"/>
-        </w:rPr>
-      </w:pPr>
-    </w:p>
-    <w:p>
-      <w:pPr>
-        <w:jc w:val="center"/>
-        <w:rPr>
-          <w:rStyle w:val="Heading1Char"/>
-          <w:sz w:val="40"/>
-          <w:szCs w:val="40"/>
-          <w:lang w:val="en-US"/>
-        </w:rPr>
-      </w:pPr>
-    </w:p>
-    <w:p>
-      <w:pPr>
-        <w:jc w:val="center"/>
-        <w:rPr>
-          <w:rStyle w:val="Heading1Char"/>
-          <w:sz w:val="40"/>
-          <w:szCs w:val="40"/>
-          <w:lang w:val="en-US"/>
-        </w:rPr>
-      </w:pPr>
-    </w:p>
-    <w:p>
-      <w:pPr>
-        <w:jc w:val="center"/>
-        <w:rPr>
-          <w:rStyle w:val="Heading1Char"/>
-          <w:sz w:val="40"/>
-          <w:szCs w:val="40"/>
-          <w:lang w:val="en-US"/>
-        </w:rPr>
-      </w:pPr>
-    </w:p>
-    <w:p>
-      <w:pPr>
-        <w:jc w:val="center"/>
-        <w:rPr>
-          <w:rStyle w:val="Heading1Char"/>
-          <w:sz w:val="40"/>
-          <w:szCs w:val="40"/>
-          <w:lang w:val="en-US"/>
-        </w:rPr>
-      </w:pPr>
-    </w:p>
-    <w:p>
-      <w:pPr>
-        <w:jc w:val="center"/>
-        <w:rPr>
-          <w:rStyle w:val="Heading1Char"/>
-          <w:sz w:val="40"/>
-          <w:szCs w:val="40"/>
-          <w:lang w:val="en-US"/>
-        </w:rPr>
-      </w:pPr>
-    </w:p>
-    <w:p>
-      <w:pPr>
-        <w:jc w:val="center"/>
-        <w:rPr>
-          <w:rStyle w:val="Heading1Char"/>
-          <w:sz w:val="40"/>
-          <w:szCs w:val="40"/>
-          <w:lang w:val="en-US"/>
-        </w:rPr>
-      </w:pPr>
-    </w:p>
-    <w:p>
-      <w:pPr>
-        <w:jc w:val="center"/>
-        <w:rPr>
-          <w:rStyle w:val="Heading1Char"/>
-          <w:sz w:val="40"/>
-          <w:szCs w:val="40"/>
-          <w:lang w:val="en-US"/>
-        </w:rPr>
-      </w:pPr>
-    </w:p>
-    <w:p>
-      <w:pPr>
-        <w:jc w:val="center"/>
-        <w:rPr>
-          <w:rStyle w:val="Heading1Char"/>
-          <w:sz w:val="40"/>
-          <w:szCs w:val="40"/>
-          <w:lang w:val="en-US"/>
-        </w:rPr>
-      </w:pPr>
-    </w:p>
-    <w:p>
-      <w:pPr>
-        <w:jc w:val="center"/>
-        <w:rPr>
-          <w:rStyle w:val="Heading1Char"/>
-          <w:sz w:val="40"/>
-          <w:szCs w:val="40"/>
-          <w:lang w:val="en-US"/>
-        </w:rPr>
-      </w:pPr>
-    </w:p>
-    <w:p>
-      <w:pPr>
-        <w:jc w:val="center"/>
-        <w:rPr>
-          <w:rStyle w:val="Heading1Char"/>
-          <w:sz w:val="40"/>
-          <w:szCs w:val="40"/>
-          <w:lang w:val="en-US"/>
-        </w:rPr>
-      </w:pPr>
-    </w:p>
-    <w:p>
-      <w:pPr>
-        <w:jc w:val="center"/>
-        <w:rPr>
-          <w:rStyle w:val="Heading1Char"/>
-          <w:sz w:val="40"/>
-          <w:szCs w:val="40"/>
-          <w:lang w:val="en-US"/>
-        </w:rPr>
-      </w:pPr>
-    </w:p>
-    <w:p>
-      <w:pPr>
-        <w:jc w:val="center"/>
-        <w:rPr>
-          <w:rStyle w:val="Heading1Char"/>
-          <w:sz w:val="40"/>
-          <w:szCs w:val="40"/>
-          <w:lang w:val="en-US"/>
-        </w:rPr>
-      </w:pPr>
-    </w:p>
-    <w:p>
-      <w:pPr>
-        <w:jc w:val="center"/>
-        <w:rPr>
-          <w:rStyle w:val="Heading1Char"/>
-          <w:sz w:val="40"/>
-          <w:szCs w:val="40"/>
-          <w:lang w:val="en-US"/>
-        </w:rPr>
-      </w:pPr>
-    </w:p>
-    <w:p>
-      <w:pPr>
-        <w:jc w:val="center"/>
-        <w:rPr>
-          <w:rStyle w:val="Heading1Char"/>
-          <w:sz w:val="40"/>
-          <w:szCs w:val="40"/>
-          <w:lang w:val="en-US"/>
-        </w:rPr>
-      </w:pPr>
-    </w:p>
-    <w:p>
-      <w:pPr>
-        <w:jc w:val="center"/>
-        <w:rPr>
-          <w:rStyle w:val="Heading1Char"/>
-          <w:sz w:val="40"/>
-          <w:szCs w:val="40"/>
-          <w:lang w:val="en-US"/>
-        </w:rPr>
-      </w:pPr>
+    </w:p>
+    <w:p>
+      <w:pPr>
+        <w:jc w:val="center"/>
+        <w:rPr>
+          <w:rStyle w:val="Heading1Char"/>
+          <w:sz w:val="40"/>
+          <w:szCs w:val="40"/>
+          <w:lang w:val="en-US"/>
+        </w:rPr>
+      </w:pPr>
+    </w:p>
+    <w:p>
+      <w:pPr>
+        <w:jc w:val="center"/>
+        <w:rPr>
+          <w:rStyle w:val="Heading1Char"/>
+          <w:sz w:val="40"/>
+          <w:szCs w:val="40"/>
+          <w:lang w:val="en-US"/>
+        </w:rPr>
+      </w:pPr>
+    </w:p>
+    <w:p>
+      <w:pPr>
+        <w:jc w:val="center"/>
+        <w:rPr>
+          <w:rStyle w:val="Heading1Char"/>
+          <w:sz w:val="40"/>
+          <w:szCs w:val="40"/>
+          <w:lang w:val="en-US"/>
+        </w:rPr>
+      </w:pPr>
+    </w:p>
+    <w:p>
+      <w:pPr>
+        <w:jc w:val="center"/>
+        <w:rPr>
+          <w:rStyle w:val="Heading1Char"/>
+          <w:sz w:val="40"/>
+          <w:szCs w:val="40"/>
+          <w:lang w:val="en-US"/>
+        </w:rPr>
+      </w:pPr>
+    </w:p>
+    <w:p>
+      <w:pPr>
+        <w:jc w:val="center"/>
+        <w:rPr>
+          <w:rStyle w:val="Heading1Char"/>
+          <w:sz w:val="40"/>
+          <w:szCs w:val="40"/>
+          <w:lang w:val="en-US"/>
+        </w:rPr>
+      </w:pPr>
+    </w:p>
+    <w:p>
+      <w:pPr>
+        <w:jc w:val="center"/>
+        <w:rPr>
+          <w:rStyle w:val="Heading1Char"/>
+          <w:sz w:val="40"/>
+          <w:szCs w:val="40"/>
+          <w:lang w:val="en-US"/>
+        </w:rPr>
+      </w:pPr>
+    </w:p>
+    <w:p>
+      <w:pPr>
+        <w:jc w:val="center"/>
+        <w:rPr>
+          <w:rStyle w:val="Heading1Char"/>
+          <w:sz w:val="40"/>
+          <w:szCs w:val="40"/>
+          <w:lang w:val="en-US"/>
+        </w:rPr>
+      </w:pPr>
+    </w:p>
+    <w:p>
+      <w:pPr>
+        <w:jc w:val="center"/>
+        <w:rPr>
+          <w:rStyle w:val="Heading1Char"/>
+          <w:sz w:val="40"/>
+          <w:szCs w:val="40"/>
+          <w:lang w:val="en-US"/>
+        </w:rPr>
+      </w:pPr>
+    </w:p>
+    <w:p>
+      <w:pPr>
+        <w:jc w:val="center"/>
+        <w:rPr>
+          <w:rStyle w:val="Heading1Char"/>
+          <w:sz w:val="40"/>
+          <w:szCs w:val="40"/>
+          <w:lang w:val="en-US"/>
+        </w:rPr>
+      </w:pPr>
+    </w:p>
+    <w:p>
+      <w:pPr>
+        <w:jc w:val="center"/>
+        <w:rPr>
+          <w:rStyle w:val="Heading1Char"/>
+          <w:sz w:val="40"/>
+          <w:szCs w:val="40"/>
+          <w:lang w:val="en-US"/>
+        </w:rPr>
+      </w:pPr>
+    </w:p>
+    <w:p>
+      <w:pPr>
+        <w:jc w:val="center"/>
+        <w:rPr>
+          <w:rStyle w:val="Heading1Char"/>
+          <w:sz w:val="40"/>
+          <w:szCs w:val="40"/>
+          <w:lang w:val="en-US"/>
+        </w:rPr>
+      </w:pPr>
+    </w:p>
+    <w:p>
+      <w:pPr>
+        <w:jc w:val="center"/>
+        <w:rPr>
+          <w:rStyle w:val="Heading1Char"/>
+          <w:sz w:val="40"/>
+          <w:szCs w:val="40"/>
+          <w:lang w:val="en-US"/>
+        </w:rPr>
+      </w:pPr>
+    </w:p>
+    <w:p>
+      <w:pPr>
+        <w:jc w:val="center"/>
+        <w:rPr>
+          <w:rStyle w:val="Heading1Char"/>
+          <w:sz w:val="40"/>
+          <w:szCs w:val="40"/>
+          <w:lang w:val="en-US"/>
+        </w:rPr>
+      </w:pPr>
+    </w:p>
+    <w:p>
+      <w:pPr>
+        <w:jc w:val="center"/>
+        <w:rPr>
+          <w:rStyle w:val="Heading1Char"/>
+          <w:sz w:val="40"/>
+          <w:szCs w:val="40"/>
+          <w:lang w:val="en-US"/>
+        </w:rPr>
+      </w:pPr>
+    </w:p>
+    <w:p>
+      <w:pPr>
+        <w:jc w:val="center"/>
+        <w:rPr>
+          <w:rStyle w:val="Heading1Char"/>
+          <w:sz w:val="40"/>
+          <w:szCs w:val="40"/>
+          <w:lang w:val="en-US"/>
+        </w:rPr>
+      </w:pPr>
+    </w:p>
+    <w:p>
+      <w:pPr>
+        <w:jc w:val="center"/>
+        <w:rPr>
+          <w:rStyle w:val="Heading1Char"/>
+          <w:sz w:val="40"/>
+          <w:szCs w:val="40"/>
+          <w:lang w:val="en-US"/>
+        </w:rPr>
+      </w:pPr>
+    </w:p>
+    <w:p>
+      <w:pPr>
+        <w:pStyle w:val="Heading2"/>
+        <w:jc w:val="center"/>
+        <w:rPr>
+          <w:rStyle w:val="Heading1Char"/>
+          <w:sz w:val="26"/>
+          <w:szCs w:val="26"/>
+        </w:rPr>
+      </w:pPr>
+      <w:bookmarkStart w:id="5" w:name="_Toc11514310"/>
       <w:r>
         <w:rPr>
           <w:rStyle w:val="Heading1Char"/>
+          <w:sz w:val="26"/>
+          <w:szCs w:val="26"/>
+        </w:rPr>
+        <w:lastRenderedPageBreak/>
+        <w:t>Registration Page</w:t>
+      </w:r>
+      <w:bookmarkEnd w:id="5"/>
+    </w:p>
+    <w:p>
+      <w:pPr>
+        <w:jc w:val="center"/>
+        <w:rPr>
+          <w:rStyle w:val="Heading1Char"/>
+          <w:sz w:val="40"/>
+          <w:szCs w:val="40"/>
+          <w:lang w:val="en-US"/>
+        </w:rPr>
+      </w:pPr>
+      <w:r>
+        <w:rPr>
+          <w:rStyle w:val="Heading1Char"/>
           <w:noProof/>
           <w:sz w:val="40"/>
           <w:szCs w:val="40"/>
           <w:lang w:val="en-US"/>
         </w:rPr>
-        <w:lastRenderedPageBreak/>
         <w:drawing>
-          <wp:anchor distT="0" distB="0" distL="114300" distR="114300" simplePos="0" relativeHeight="251664384" behindDoc="1" locked="0" layoutInCell="1" allowOverlap="1" wp14:anchorId="69AD708B" wp14:editId="40C86902">
+          <wp:anchor distT="0" distB="0" distL="114300" distR="114300" simplePos="0" relativeHeight="251664384" behindDoc="1" locked="0" layoutInCell="1" allowOverlap="1" wp14:anchorId="69AD708B" wp14:editId="2E7C37C5">
             <wp:simplePos x="0" y="0"/>
             <wp:positionH relativeFrom="margin">
-              <wp:align>center</wp:align>
+              <wp:posOffset>831491</wp:posOffset>
             </wp:positionH>
             <wp:positionV relativeFrom="paragraph">
-              <wp:posOffset>403916</wp:posOffset>
+              <wp:posOffset>-1933</wp:posOffset>
             </wp:positionV>
             <wp:extent cx="4782152" cy="8498894"/>
             <wp:effectExtent l="0" t="0" r="0" b="0"/>
@@ -1722,27 +1820,6 @@
           </wp:anchor>
         </w:drawing>
       </w:r>
-      <w:r>
-        <w:rPr>
-          <w:rStyle w:val="Heading1Char"/>
-          <w:sz w:val="40"/>
-          <w:szCs w:val="40"/>
-          <w:lang w:val="en-US"/>
-        </w:rPr>
-        <w:t>Registration Page</w:t>
-      </w:r>
-      <w:bookmarkEnd w:id="3"/>
-    </w:p>
-    <w:p>
-      <w:pPr>
-        <w:jc w:val="center"/>
-        <w:rPr>
-          <w:rStyle w:val="Heading1Char"/>
-          <w:sz w:val="40"/>
-          <w:szCs w:val="40"/>
-          <w:lang w:val="en-US"/>
-        </w:rPr>
-      </w:pPr>
     </w:p>
     <w:p>
       <w:pPr>
@@ -1905,73 +1982,72 @@
         </w:rPr>
         <w:br/>
       </w:r>
-      <w:bookmarkStart w:id="4" w:name="_Toc11512568"/>
-    </w:p>
-    <w:p>
-      <w:pPr>
-        <w:jc w:val="center"/>
-        <w:rPr>
-          <w:rStyle w:val="Heading1Char"/>
-          <w:sz w:val="40"/>
-          <w:szCs w:val="40"/>
-          <w:lang w:val="en-US"/>
-        </w:rPr>
-      </w:pPr>
-    </w:p>
-    <w:p>
-      <w:pPr>
-        <w:jc w:val="center"/>
-        <w:rPr>
-          <w:rStyle w:val="Heading1Char"/>
-          <w:sz w:val="40"/>
-          <w:szCs w:val="40"/>
-          <w:lang w:val="en-US"/>
-        </w:rPr>
-      </w:pPr>
-    </w:p>
-    <w:p>
-      <w:pPr>
-        <w:jc w:val="center"/>
-        <w:rPr>
-          <w:rStyle w:val="Heading1Char"/>
-          <w:sz w:val="40"/>
-          <w:szCs w:val="40"/>
-          <w:lang w:val="en-US"/>
-        </w:rPr>
-      </w:pPr>
-    </w:p>
-    <w:p>
-      <w:pPr>
-        <w:jc w:val="center"/>
-        <w:rPr>
-          <w:rStyle w:val="Heading1Char"/>
-          <w:sz w:val="40"/>
-          <w:szCs w:val="40"/>
-          <w:lang w:val="en-US"/>
-        </w:rPr>
-      </w:pPr>
-    </w:p>
-    <w:p>
-      <w:pPr>
-        <w:jc w:val="center"/>
-        <w:rPr>
-          <w:rStyle w:val="Heading1Char"/>
-          <w:sz w:val="40"/>
-          <w:szCs w:val="40"/>
-          <w:lang w:val="en-US"/>
-        </w:rPr>
-      </w:pPr>
+    </w:p>
+    <w:p>
+      <w:pPr>
+        <w:jc w:val="center"/>
+        <w:rPr>
+          <w:rStyle w:val="Heading1Char"/>
+          <w:sz w:val="40"/>
+          <w:szCs w:val="40"/>
+          <w:lang w:val="en-US"/>
+        </w:rPr>
+      </w:pPr>
+    </w:p>
+    <w:p>
+      <w:pPr>
+        <w:jc w:val="center"/>
+        <w:rPr>
+          <w:rStyle w:val="Heading1Char"/>
+          <w:sz w:val="40"/>
+          <w:szCs w:val="40"/>
+          <w:lang w:val="en-US"/>
+        </w:rPr>
+      </w:pPr>
+    </w:p>
+    <w:p>
+      <w:pPr>
+        <w:jc w:val="center"/>
+        <w:rPr>
+          <w:rStyle w:val="Heading1Char"/>
+          <w:sz w:val="40"/>
+          <w:szCs w:val="40"/>
+          <w:lang w:val="en-US"/>
+        </w:rPr>
+      </w:pPr>
+    </w:p>
+    <w:p>
+      <w:pPr>
+        <w:jc w:val="center"/>
+        <w:rPr>
+          <w:rStyle w:val="Heading1Char"/>
+          <w:sz w:val="40"/>
+          <w:szCs w:val="40"/>
+          <w:lang w:val="en-US"/>
+        </w:rPr>
+      </w:pPr>
+    </w:p>
+    <w:p>
+      <w:pPr>
+        <w:pStyle w:val="Heading2"/>
+        <w:jc w:val="center"/>
+        <w:rPr>
+          <w:rStyle w:val="Heading1Char"/>
+          <w:sz w:val="26"/>
+          <w:szCs w:val="26"/>
+        </w:rPr>
+      </w:pPr>
+      <w:bookmarkStart w:id="6" w:name="_Toc11514311"/>
       <w:r>
         <w:rPr>
           <w:rStyle w:val="Heading1Char"/>
-          <w:sz w:val="40"/>
-          <w:szCs w:val="40"/>
-          <w:lang w:val="en-US"/>
+          <w:sz w:val="26"/>
+          <w:szCs w:val="26"/>
         </w:rPr>
         <w:lastRenderedPageBreak/>
         <w:t>Settings Page</w:t>
       </w:r>
-      <w:bookmarkEnd w:id="4"/>
+      <w:bookmarkEnd w:id="6"/>
     </w:p>
     <w:p>
       <w:pPr>
@@ -1991,13 +2067,13 @@
           <w:lang w:val="en-US"/>
         </w:rPr>
         <w:drawing>
-          <wp:anchor distT="0" distB="0" distL="114300" distR="114300" simplePos="0" relativeHeight="251665408" behindDoc="1" locked="0" layoutInCell="1" allowOverlap="1" wp14:anchorId="5756F9B5" wp14:editId="63CA2613">
+          <wp:anchor distT="0" distB="0" distL="114300" distR="114300" simplePos="0" relativeHeight="251665408" behindDoc="1" locked="0" layoutInCell="1" allowOverlap="1" wp14:anchorId="5756F9B5" wp14:editId="1F75AED3">
             <wp:simplePos x="0" y="0"/>
             <wp:positionH relativeFrom="margin">
               <wp:posOffset>459105</wp:posOffset>
             </wp:positionH>
             <wp:positionV relativeFrom="paragraph">
-              <wp:posOffset>36526</wp:posOffset>
+              <wp:posOffset>185144</wp:posOffset>
             </wp:positionV>
             <wp:extent cx="4842344" cy="8605867"/>
             <wp:effectExtent l="0" t="0" r="0" b="5080"/>
@@ -2246,36 +2322,25 @@
     </w:p>
     <w:p>
       <w:pPr>
-        <w:jc w:val="center"/>
-        <w:rPr>
-          <w:sz w:val="40"/>
-          <w:szCs w:val="40"/>
-          <w:lang w:val="en-US"/>
-        </w:rPr>
-      </w:pPr>
-      <w:bookmarkStart w:id="5" w:name="_Toc11512569"/>
+        <w:pStyle w:val="Heading2"/>
+        <w:jc w:val="center"/>
+      </w:pPr>
+      <w:bookmarkStart w:id="7" w:name="_Toc11514312"/>
       <w:r>
-        <w:rPr>
-          <w:rStyle w:val="Heading1Char"/>
-          <w:noProof/>
-          <w:sz w:val="40"/>
-          <w:szCs w:val="40"/>
-          <w:lang w:val="en-US"/>
-        </w:rPr>
         <w:lastRenderedPageBreak/>
         <w:drawing>
-          <wp:anchor distT="0" distB="0" distL="114300" distR="114300" simplePos="0" relativeHeight="251666432" behindDoc="1" locked="0" layoutInCell="1" allowOverlap="1" wp14:anchorId="2C0FE41F" wp14:editId="5776C488">
+          <wp:anchor distT="0" distB="0" distL="114300" distR="114300" simplePos="0" relativeHeight="251668480" behindDoc="1" locked="0" layoutInCell="1" allowOverlap="1" wp14:anchorId="0019849A" wp14:editId="2184D199">
             <wp:simplePos x="0" y="0"/>
             <wp:positionH relativeFrom="margin">
               <wp:align>center</wp:align>
             </wp:positionH>
             <wp:positionV relativeFrom="paragraph">
-              <wp:posOffset>658164</wp:posOffset>
+              <wp:posOffset>642289</wp:posOffset>
             </wp:positionV>
-            <wp:extent cx="5023659" cy="8404335"/>
-            <wp:effectExtent l="0" t="0" r="5715" b="0"/>
+            <wp:extent cx="5033175" cy="8420254"/>
+            <wp:effectExtent l="0" t="0" r="0" b="0"/>
             <wp:wrapNone/>
-            <wp:docPr id="7" name="Picture 7" descr="C:\Users\Nadi\AppData\Local\Temp\Rar$DRa636.16178\SwipingScreen-1.png"/>
+            <wp:docPr id="4" name="Picture 4"/>
             <wp:cNvGraphicFramePr>
               <a:graphicFrameLocks xmlns:a="http://schemas.openxmlformats.org/drawingml/2006/main" noChangeAspect="1"/>
             </wp:cNvGraphicFramePr>
@@ -2283,7 +2348,7 @@
               <a:graphicData uri="http://schemas.openxmlformats.org/drawingml/2006/picture">
                 <pic:pic xmlns:pic="http://schemas.openxmlformats.org/drawingml/2006/picture">
                   <pic:nvPicPr>
-                    <pic:cNvPr id="0" name="Picture 8" descr="C:\Users\Nadi\AppData\Local\Temp\Rar$DRa636.16178\SwipingScreen-1.png"/>
+                    <pic:cNvPr id="0" name="Picture 1"/>
                     <pic:cNvPicPr>
                       <a:picLocks noChangeAspect="1" noChangeArrowheads="1"/>
                     </pic:cNvPicPr>
@@ -2304,7 +2369,7 @@
                   <pic:spPr bwMode="auto">
                     <a:xfrm>
                       <a:off x="0" y="0"/>
-                      <a:ext cx="5023659" cy="8404335"/>
+                      <a:ext cx="5033175" cy="8420254"/>
                     </a:xfrm>
                     <a:prstGeom prst="rect">
                       <a:avLst/>
@@ -2329,33 +2394,28 @@
       <w:r>
         <w:rPr>
           <w:rStyle w:val="Heading1Char"/>
-          <w:sz w:val="40"/>
-          <w:szCs w:val="40"/>
-          <w:lang w:val="en-US"/>
+          <w:sz w:val="26"/>
+          <w:szCs w:val="26"/>
         </w:rPr>
         <w:t>Swipe Page</w:t>
       </w:r>
-      <w:bookmarkEnd w:id="5"/>
+      <w:bookmarkEnd w:id="7"/>
       <w:r>
         <w:rPr>
           <w:rStyle w:val="Heading1Char"/>
-          <w:sz w:val="40"/>
-          <w:szCs w:val="40"/>
-          <w:lang w:val="en-US"/>
+          <w:sz w:val="26"/>
+          <w:szCs w:val="26"/>
         </w:rPr>
         <w:br/>
       </w:r>
       <w:r>
         <w:rPr>
           <w:rStyle w:val="Heading1Char"/>
-          <w:sz w:val="40"/>
-          <w:szCs w:val="40"/>
-          <w:lang w:val="en-US"/>
+          <w:sz w:val="26"/>
+          <w:szCs w:val="26"/>
         </w:rPr>
         <w:br/>
       </w:r>
-      <w:bookmarkStart w:id="6" w:name="_GoBack"/>
-      <w:bookmarkEnd w:id="6"/>
     </w:p>
     <w:sectPr>
       <w:pgSz w:w="11906" w:h="16838"/>
@@ -2787,6 +2847,28 @@
       <w:szCs w:val="32"/>
     </w:rPr>
   </w:style>
+  <w:style w:type="paragraph" w:styleId="Heading2">
+    <w:name w:val="heading 2"/>
+    <w:basedOn w:val="Normal"/>
+    <w:next w:val="Normal"/>
+    <w:link w:val="Heading2Char"/>
+    <w:uiPriority w:val="9"/>
+    <w:unhideWhenUsed/>
+    <w:qFormat/>
+    <w:rsid w:val="00AE53CB"/>
+    <w:pPr>
+      <w:keepNext/>
+      <w:keepLines/>
+      <w:spacing w:before="40" w:after="0"/>
+      <w:outlineLvl w:val="1"/>
+    </w:pPr>
+    <w:rPr>
+      <w:rFonts w:asciiTheme="majorHAnsi" w:eastAsiaTheme="majorEastAsia" w:hAnsiTheme="majorHAnsi" w:cstheme="majorBidi"/>
+      <w:color w:val="2F5496" w:themeColor="accent1" w:themeShade="BF"/>
+      <w:sz w:val="26"/>
+      <w:szCs w:val="26"/>
+    </w:rPr>
+  </w:style>
   <w:style w:type="character" w:default="1" w:styleId="DefaultParagraphFont">
     <w:name w:val="Default Paragraph Font"/>
     <w:uiPriority w:val="1"/>
@@ -2898,6 +2980,28 @@
       <w:rFonts w:eastAsiaTheme="minorEastAsia" w:cs="Times New Roman"/>
       <w:lang w:val="en-US"/>
     </w:rPr>
+  </w:style>
+  <w:style w:type="character" w:customStyle="1" w:styleId="Heading2Char">
+    <w:name w:val="Heading 2 Char"/>
+    <w:basedOn w:val="DefaultParagraphFont"/>
+    <w:link w:val="Heading2"/>
+    <w:uiPriority w:val="9"/>
+    <w:rsid w:val="00AE53CB"/>
+    <w:rPr>
+      <w:rFonts w:asciiTheme="majorHAnsi" w:eastAsiaTheme="majorEastAsia" w:hAnsiTheme="majorHAnsi" w:cstheme="majorBidi"/>
+      <w:color w:val="2F5496" w:themeColor="accent1" w:themeShade="BF"/>
+      <w:sz w:val="26"/>
+      <w:szCs w:val="26"/>
+    </w:rPr>
+  </w:style>
+  <w:style w:type="paragraph" w:styleId="NoSpacing">
+    <w:name w:val="No Spacing"/>
+    <w:uiPriority w:val="1"/>
+    <w:qFormat/>
+    <w:rsid w:val="00AE53CB"/>
+    <w:pPr>
+      <w:spacing w:after="0" w:line="240" w:lineRule="auto"/>
+    </w:pPr>
   </w:style>
 </w:styles>
 </file>

</xml_diff>

<commit_message>
0.11 Added StyleTile and Colour Explanation
</commit_message>
<xml_diff>
--- a/Design_Report.docx
+++ b/Design_Report.docx
@@ -124,14 +124,13 @@
           <w:r>
             <w:fldChar w:fldCharType="separate"/>
           </w:r>
-          <w:hyperlink w:anchor="_Toc11514306" w:history="1">
+          <w:hyperlink w:anchor="_Toc11685219" w:history="1">
             <w:r>
               <w:rPr>
                 <w:rStyle w:val="Hyperlink"/>
                 <w:noProof/>
-                <w:lang w:val="en-US"/>
-              </w:rPr>
-              <w:t>Design of the Pages</w:t>
+              </w:rPr>
+              <w:t>Color-Choosing</w:t>
             </w:r>
             <w:r>
               <w:rPr>
@@ -152,7 +151,7 @@
                 <w:noProof/>
                 <w:webHidden/>
               </w:rPr>
-              <w:instrText xml:space="preserve"> PAGEREF _Toc11514306 \h </w:instrText>
+              <w:instrText xml:space="preserve"> PAGEREF _Toc11685219 \h </w:instrText>
             </w:r>
             <w:r>
               <w:rPr>
@@ -182,28 +181,27 @@
               <w:fldChar w:fldCharType="end"/>
             </w:r>
           </w:hyperlink>
-          <w:bookmarkStart w:id="0" w:name="_GoBack"/>
-          <w:bookmarkEnd w:id="0"/>
         </w:p>
         <w:p>
           <w:pPr>
-            <w:pStyle w:val="TOC2"/>
+            <w:pStyle w:val="TOC1"/>
             <w:tabs>
               <w:tab w:val="right" w:leader="dot" w:pos="9062"/>
             </w:tabs>
             <w:rPr>
-              <w:rFonts w:cstheme="minorBidi"/>
+              <w:rFonts w:eastAsiaTheme="minorEastAsia"/>
               <w:noProof/>
-              <w:lang w:val="de-DE" w:eastAsia="de-DE"/>
+              <w:lang w:eastAsia="de-DE"/>
             </w:rPr>
           </w:pPr>
-          <w:hyperlink w:anchor="_Toc11514307" w:history="1">
+          <w:hyperlink w:anchor="_Toc11685220" w:history="1">
             <w:r>
               <w:rPr>
                 <w:rStyle w:val="Hyperlink"/>
                 <w:noProof/>
-              </w:rPr>
-              <w:t>Chat Page</w:t>
+                <w:lang w:val="en-US"/>
+              </w:rPr>
+              <w:t>Style-Tile</w:t>
             </w:r>
             <w:r>
               <w:rPr>
@@ -224,7 +222,7 @@
                 <w:noProof/>
                 <w:webHidden/>
               </w:rPr>
-              <w:instrText xml:space="preserve"> PAGEREF _Toc11514307 \h </w:instrText>
+              <w:instrText xml:space="preserve"> PAGEREF _Toc11685220 \h </w:instrText>
             </w:r>
             <w:r>
               <w:rPr>
@@ -244,7 +242,78 @@
                 <w:noProof/>
                 <w:webHidden/>
               </w:rPr>
-              <w:t>3</w:t>
+              <w:t>4</w:t>
+            </w:r>
+            <w:r>
+              <w:rPr>
+                <w:noProof/>
+                <w:webHidden/>
+              </w:rPr>
+              <w:fldChar w:fldCharType="end"/>
+            </w:r>
+          </w:hyperlink>
+        </w:p>
+        <w:p>
+          <w:pPr>
+            <w:pStyle w:val="TOC1"/>
+            <w:tabs>
+              <w:tab w:val="right" w:leader="dot" w:pos="9062"/>
+            </w:tabs>
+            <w:rPr>
+              <w:rFonts w:eastAsiaTheme="minorEastAsia"/>
+              <w:noProof/>
+              <w:lang w:eastAsia="de-DE"/>
+            </w:rPr>
+          </w:pPr>
+          <w:hyperlink w:anchor="_Toc11685221" w:history="1">
+            <w:r>
+              <w:rPr>
+                <w:rStyle w:val="Hyperlink"/>
+                <w:noProof/>
+                <w:lang w:val="en-US"/>
+              </w:rPr>
+              <w:t>Design of the Pages</w:t>
+            </w:r>
+            <w:r>
+              <w:rPr>
+                <w:noProof/>
+                <w:webHidden/>
+              </w:rPr>
+              <w:tab/>
+            </w:r>
+            <w:r>
+              <w:rPr>
+                <w:noProof/>
+                <w:webHidden/>
+              </w:rPr>
+              <w:fldChar w:fldCharType="begin"/>
+            </w:r>
+            <w:r>
+              <w:rPr>
+                <w:noProof/>
+                <w:webHidden/>
+              </w:rPr>
+              <w:instrText xml:space="preserve"> PAGEREF _Toc11685221 \h </w:instrText>
+            </w:r>
+            <w:r>
+              <w:rPr>
+                <w:noProof/>
+                <w:webHidden/>
+              </w:rPr>
+            </w:r>
+            <w:r>
+              <w:rPr>
+                <w:noProof/>
+                <w:webHidden/>
+              </w:rPr>
+              <w:fldChar w:fldCharType="separate"/>
+            </w:r>
+            <w:r>
+              <w:rPr>
+                <w:noProof/>
+                <w:webHidden/>
+              </w:rPr>
+              <w:t>5</w:t>
             </w:r>
             <w:r>
               <w:rPr>
@@ -267,13 +336,13 @@
               <w:lang w:val="de-DE" w:eastAsia="de-DE"/>
             </w:rPr>
           </w:pPr>
-          <w:hyperlink w:anchor="_Toc11514308" w:history="1">
+          <w:hyperlink w:anchor="_Toc11685222" w:history="1">
             <w:r>
               <w:rPr>
                 <w:rStyle w:val="Hyperlink"/>
                 <w:noProof/>
               </w:rPr>
-              <w:t>Get Started Page</w:t>
+              <w:t>Chat Page</w:t>
             </w:r>
             <w:r>
               <w:rPr>
@@ -294,7 +363,7 @@
                 <w:noProof/>
                 <w:webHidden/>
               </w:rPr>
-              <w:instrText xml:space="preserve"> PAGEREF _Toc11514308 \h </w:instrText>
+              <w:instrText xml:space="preserve"> PAGEREF _Toc11685222 \h </w:instrText>
             </w:r>
             <w:r>
               <w:rPr>
@@ -314,7 +383,7 @@
                 <w:noProof/>
                 <w:webHidden/>
               </w:rPr>
-              <w:t>4</w:t>
+              <w:t>5</w:t>
             </w:r>
             <w:r>
               <w:rPr>
@@ -337,13 +406,13 @@
               <w:lang w:val="de-DE" w:eastAsia="de-DE"/>
             </w:rPr>
           </w:pPr>
-          <w:hyperlink w:anchor="_Toc11514309" w:history="1">
+          <w:hyperlink w:anchor="_Toc11685223" w:history="1">
             <w:r>
               <w:rPr>
                 <w:rStyle w:val="Hyperlink"/>
                 <w:noProof/>
               </w:rPr>
-              <w:t>Profile Page</w:t>
+              <w:t>Get Started Page</w:t>
             </w:r>
             <w:r>
               <w:rPr>
@@ -364,7 +433,7 @@
                 <w:noProof/>
                 <w:webHidden/>
               </w:rPr>
-              <w:instrText xml:space="preserve"> PAGEREF _Toc11514309 \h </w:instrText>
+              <w:instrText xml:space="preserve"> PAGEREF _Toc11685223 \h </w:instrText>
             </w:r>
             <w:r>
               <w:rPr>
@@ -384,7 +453,7 @@
                 <w:noProof/>
                 <w:webHidden/>
               </w:rPr>
-              <w:t>5</w:t>
+              <w:t>6</w:t>
             </w:r>
             <w:r>
               <w:rPr>
@@ -407,13 +476,13 @@
               <w:lang w:val="de-DE" w:eastAsia="de-DE"/>
             </w:rPr>
           </w:pPr>
-          <w:hyperlink w:anchor="_Toc11514310" w:history="1">
+          <w:hyperlink w:anchor="_Toc11685224" w:history="1">
             <w:r>
               <w:rPr>
                 <w:rStyle w:val="Hyperlink"/>
                 <w:noProof/>
               </w:rPr>
-              <w:t>Registration Page</w:t>
+              <w:t>Profile Page</w:t>
             </w:r>
             <w:r>
               <w:rPr>
@@ -434,7 +503,7 @@
                 <w:noProof/>
                 <w:webHidden/>
               </w:rPr>
-              <w:instrText xml:space="preserve"> PAGEREF _Toc11514310 \h </w:instrText>
+              <w:instrText xml:space="preserve"> PAGEREF _Toc11685224 \h </w:instrText>
             </w:r>
             <w:r>
               <w:rPr>
@@ -454,7 +523,7 @@
                 <w:noProof/>
                 <w:webHidden/>
               </w:rPr>
-              <w:t>6</w:t>
+              <w:t>7</w:t>
             </w:r>
             <w:r>
               <w:rPr>
@@ -477,13 +546,13 @@
               <w:lang w:val="de-DE" w:eastAsia="de-DE"/>
             </w:rPr>
           </w:pPr>
-          <w:hyperlink w:anchor="_Toc11514311" w:history="1">
+          <w:hyperlink w:anchor="_Toc11685225" w:history="1">
             <w:r>
               <w:rPr>
                 <w:rStyle w:val="Hyperlink"/>
                 <w:noProof/>
               </w:rPr>
-              <w:t>Settings Page</w:t>
+              <w:t>Registration Page</w:t>
             </w:r>
             <w:r>
               <w:rPr>
@@ -504,7 +573,7 @@
                 <w:noProof/>
                 <w:webHidden/>
               </w:rPr>
-              <w:instrText xml:space="preserve"> PAGEREF _Toc11514311 \h </w:instrText>
+              <w:instrText xml:space="preserve"> PAGEREF _Toc11685225 \h </w:instrText>
             </w:r>
             <w:r>
               <w:rPr>
@@ -524,7 +593,7 @@
                 <w:noProof/>
                 <w:webHidden/>
               </w:rPr>
-              <w:t>7</w:t>
+              <w:t>8</w:t>
             </w:r>
             <w:r>
               <w:rPr>
@@ -547,12 +616,82 @@
               <w:lang w:val="de-DE" w:eastAsia="de-DE"/>
             </w:rPr>
           </w:pPr>
-          <w:hyperlink w:anchor="_Toc11514312" w:history="1">
+          <w:hyperlink w:anchor="_Toc11685226" w:history="1">
             <w:r>
               <w:rPr>
                 <w:rStyle w:val="Hyperlink"/>
                 <w:noProof/>
               </w:rPr>
+              <w:t>Settings Page</w:t>
+            </w:r>
+            <w:r>
+              <w:rPr>
+                <w:noProof/>
+                <w:webHidden/>
+              </w:rPr>
+              <w:tab/>
+            </w:r>
+            <w:r>
+              <w:rPr>
+                <w:noProof/>
+                <w:webHidden/>
+              </w:rPr>
+              <w:fldChar w:fldCharType="begin"/>
+            </w:r>
+            <w:r>
+              <w:rPr>
+                <w:noProof/>
+                <w:webHidden/>
+              </w:rPr>
+              <w:instrText xml:space="preserve"> PAGEREF _Toc11685226 \h </w:instrText>
+            </w:r>
+            <w:r>
+              <w:rPr>
+                <w:noProof/>
+                <w:webHidden/>
+              </w:rPr>
+            </w:r>
+            <w:r>
+              <w:rPr>
+                <w:noProof/>
+                <w:webHidden/>
+              </w:rPr>
+              <w:fldChar w:fldCharType="separate"/>
+            </w:r>
+            <w:r>
+              <w:rPr>
+                <w:noProof/>
+                <w:webHidden/>
+              </w:rPr>
+              <w:t>9</w:t>
+            </w:r>
+            <w:r>
+              <w:rPr>
+                <w:noProof/>
+                <w:webHidden/>
+              </w:rPr>
+              <w:fldChar w:fldCharType="end"/>
+            </w:r>
+          </w:hyperlink>
+        </w:p>
+        <w:p>
+          <w:pPr>
+            <w:pStyle w:val="TOC2"/>
+            <w:tabs>
+              <w:tab w:val="right" w:leader="dot" w:pos="9062"/>
+            </w:tabs>
+            <w:rPr>
+              <w:rFonts w:cstheme="minorBidi"/>
+              <w:noProof/>
+              <w:lang w:val="de-DE" w:eastAsia="de-DE"/>
+            </w:rPr>
+          </w:pPr>
+          <w:hyperlink w:anchor="_Toc11685227" w:history="1">
+            <w:r>
+              <w:rPr>
+                <w:rStyle w:val="Hyperlink"/>
+                <w:noProof/>
+              </w:rPr>
               <w:t>Swipe Page</w:t>
             </w:r>
             <w:r>
@@ -574,7 +713,7 @@
                 <w:noProof/>
                 <w:webHidden/>
               </w:rPr>
-              <w:instrText xml:space="preserve"> PAGEREF _Toc11514312 \h </w:instrText>
+              <w:instrText xml:space="preserve"> PAGEREF _Toc11685227 \h </w:instrText>
             </w:r>
             <w:r>
               <w:rPr>
@@ -594,7 +733,7 @@
                 <w:noProof/>
                 <w:webHidden/>
               </w:rPr>
-              <w:t>8</w:t>
+              <w:t>10</w:t>
             </w:r>
             <w:r>
               <w:rPr>
@@ -773,6 +912,137 @@
     </w:p>
     <w:p>
       <w:pPr>
+        <w:jc w:val="center"/>
+        <w:rPr>
+          <w:lang w:val="en-US"/>
+        </w:rPr>
+      </w:pPr>
+      <w:bookmarkStart w:id="0" w:name="_Toc11685219"/>
+      <w:r>
+        <w:rPr>
+          <w:rStyle w:val="Heading1Char"/>
+        </w:rPr>
+        <w:lastRenderedPageBreak/>
+        <w:t>Color-Choosing</w:t>
+      </w:r>
+      <w:bookmarkEnd w:id="0"/>
+      <w:r>
+        <w:rPr>
+          <w:lang w:val="en-US"/>
+        </w:rPr>
+        <w:br/>
+      </w:r>
+      <w:r>
+        <w:rPr>
+          <w:lang w:val="en-US"/>
+        </w:rPr>
+        <w:br/>
+      </w:r>
+      <w:r>
+        <w:rPr>
+          <w:noProof/>
+        </w:rPr>
+        <w:drawing>
+          <wp:inline distT="0" distB="0" distL="0" distR="0" wp14:anchorId="2BFF81B1" wp14:editId="45F4A4B2">
+            <wp:extent cx="5760720" cy="5391785"/>
+            <wp:effectExtent l="0" t="0" r="0" b="0"/>
+            <wp:docPr id="7" name="Picture 7"/>
+            <wp:cNvGraphicFramePr>
+              <a:graphicFrameLocks xmlns:a="http://schemas.openxmlformats.org/drawingml/2006/main" noChangeAspect="1"/>
+            </wp:cNvGraphicFramePr>
+            <a:graphic xmlns:a="http://schemas.openxmlformats.org/drawingml/2006/main">
+              <a:graphicData uri="http://schemas.openxmlformats.org/drawingml/2006/picture">
+                <pic:pic xmlns:pic="http://schemas.openxmlformats.org/drawingml/2006/picture">
+                  <pic:nvPicPr>
+                    <pic:cNvPr id="1" name=""/>
+                    <pic:cNvPicPr/>
+                  </pic:nvPicPr>
+                  <pic:blipFill>
+                    <a:blip r:embed="rId5"/>
+                    <a:stretch>
+                      <a:fillRect/>
+                    </a:stretch>
+                  </pic:blipFill>
+                  <pic:spPr>
+                    <a:xfrm>
+                      <a:off x="0" y="0"/>
+                      <a:ext cx="5760720" cy="5391785"/>
+                    </a:xfrm>
+                    <a:prstGeom prst="rect">
+                      <a:avLst/>
+                    </a:prstGeom>
+                  </pic:spPr>
+                </pic:pic>
+              </a:graphicData>
+            </a:graphic>
+          </wp:inline>
+        </w:drawing>
+      </w:r>
+    </w:p>
+    <w:p>
+      <w:pPr>
+        <w:rPr>
+          <w:lang w:val="en-US"/>
+        </w:rPr>
+      </w:pPr>
+    </w:p>
+    <w:p>
+      <w:pPr>
+        <w:rPr>
+          <w:lang w:val="en-US"/>
+        </w:rPr>
+      </w:pPr>
+    </w:p>
+    <w:p>
+      <w:pPr>
+        <w:rPr>
+          <w:lang w:val="en-US"/>
+        </w:rPr>
+      </w:pPr>
+      <w:r>
+        <w:rPr>
+          <w:lang w:val="en-US"/>
+        </w:rPr>
+        <w:t>We worked with the monochromatic Color Scheme for the App. Our Goal was it to choose a clear identified color to give the customer the opportunity to recognize our Product immediately.</w:t>
+      </w:r>
+      <w:r>
+        <w:rPr>
+          <w:lang w:val="en-US"/>
+        </w:rPr>
+        <w:br/>
+      </w:r>
+      <w:r>
+        <w:rPr>
+          <w:lang w:val="en-US"/>
+        </w:rPr>
+        <w:br/>
+        <w:t>We choose a pleasant blue for the whole scheme and worked with different shades of grey.</w:t>
+      </w:r>
+      <w:r>
+        <w:rPr>
+          <w:lang w:val="en-US"/>
+        </w:rPr>
+        <w:br/>
+      </w:r>
+    </w:p>
+    <w:p>
+      <w:pPr>
+        <w:rPr>
+          <w:lang w:val="en-US"/>
+        </w:rPr>
+      </w:pPr>
+    </w:p>
+    <w:p>
+      <w:pPr>
+        <w:rPr>
+          <w:lang w:val="en-US"/>
+        </w:rPr>
+      </w:pPr>
+      <w:bookmarkStart w:id="1" w:name="_GoBack"/>
+      <w:bookmarkEnd w:id="1"/>
+    </w:p>
+    <w:p>
+      <w:pPr>
         <w:rPr>
           <w:lang w:val="en-US"/>
         </w:rPr>
@@ -793,7 +1063,296 @@
           <w:lang w:val="en-US"/>
         </w:rPr>
       </w:pPr>
-      <w:bookmarkStart w:id="1" w:name="_Toc11514306"/>
+      <w:bookmarkStart w:id="2" w:name="_Toc11685220"/>
+      <w:r>
+        <w:rPr>
+          <w:lang w:val="en-US"/>
+        </w:rPr>
+        <w:lastRenderedPageBreak/>
+        <w:t>Style-Tile</w:t>
+      </w:r>
+      <w:bookmarkEnd w:id="2"/>
+    </w:p>
+    <w:p>
+      <w:pPr>
+        <w:rPr>
+          <w:lang w:val="en-US"/>
+        </w:rPr>
+      </w:pPr>
+      <w:r>
+        <w:rPr>
+          <w:noProof/>
+          <w:lang w:val="en-US"/>
+        </w:rPr>
+        <w:drawing>
+          <wp:anchor distT="0" distB="0" distL="114300" distR="114300" simplePos="0" relativeHeight="251669504" behindDoc="1" locked="0" layoutInCell="1" allowOverlap="1" wp14:anchorId="27E030BB" wp14:editId="4954EA29">
+            <wp:simplePos x="0" y="0"/>
+            <wp:positionH relativeFrom="margin">
+              <wp:align>right</wp:align>
+            </wp:positionH>
+            <wp:positionV relativeFrom="paragraph">
+              <wp:posOffset>142903</wp:posOffset>
+            </wp:positionV>
+            <wp:extent cx="5716905" cy="7855585"/>
+            <wp:effectExtent l="0" t="0" r="0" b="0"/>
+            <wp:wrapNone/>
+            <wp:docPr id="9" name="Picture 9"/>
+            <wp:cNvGraphicFramePr>
+              <a:graphicFrameLocks xmlns:a="http://schemas.openxmlformats.org/drawingml/2006/main" noChangeAspect="1"/>
+            </wp:cNvGraphicFramePr>
+            <a:graphic xmlns:a="http://schemas.openxmlformats.org/drawingml/2006/main">
+              <a:graphicData uri="http://schemas.openxmlformats.org/drawingml/2006/picture">
+                <pic:pic xmlns:pic="http://schemas.openxmlformats.org/drawingml/2006/picture">
+                  <pic:nvPicPr>
+                    <pic:cNvPr id="0" name="Picture 1"/>
+                    <pic:cNvPicPr>
+                      <a:picLocks noChangeAspect="1" noChangeArrowheads="1"/>
+                    </pic:cNvPicPr>
+                  </pic:nvPicPr>
+                  <pic:blipFill>
+                    <a:blip r:embed="rId6" cstate="print">
+                      <a:extLst>
+                        <a:ext uri="{28A0092B-C50C-407E-A947-70E740481C1C}">
+                          <a14:useLocalDpi xmlns:a14="http://schemas.microsoft.com/office/drawing/2010/main" val="0"/>
+                        </a:ext>
+                      </a:extLst>
+                    </a:blip>
+                    <a:srcRect/>
+                    <a:stretch>
+                      <a:fillRect/>
+                    </a:stretch>
+                  </pic:blipFill>
+                  <pic:spPr bwMode="auto">
+                    <a:xfrm>
+                      <a:off x="0" y="0"/>
+                      <a:ext cx="5716905" cy="7855585"/>
+                    </a:xfrm>
+                    <a:prstGeom prst="rect">
+                      <a:avLst/>
+                    </a:prstGeom>
+                    <a:noFill/>
+                    <a:ln>
+                      <a:noFill/>
+                    </a:ln>
+                  </pic:spPr>
+                </pic:pic>
+              </a:graphicData>
+            </a:graphic>
+            <wp14:sizeRelH relativeFrom="page">
+              <wp14:pctWidth>0</wp14:pctWidth>
+            </wp14:sizeRelH>
+            <wp14:sizeRelV relativeFrom="page">
+              <wp14:pctHeight>0</wp14:pctHeight>
+            </wp14:sizeRelV>
+          </wp:anchor>
+        </w:drawing>
+      </w:r>
+    </w:p>
+    <w:p>
+      <w:pPr>
+        <w:rPr>
+          <w:lang w:val="en-US"/>
+        </w:rPr>
+      </w:pPr>
+    </w:p>
+    <w:p>
+      <w:pPr>
+        <w:rPr>
+          <w:lang w:val="en-US"/>
+        </w:rPr>
+      </w:pPr>
+    </w:p>
+    <w:p>
+      <w:pPr>
+        <w:rPr>
+          <w:lang w:val="en-US"/>
+        </w:rPr>
+      </w:pPr>
+    </w:p>
+    <w:p>
+      <w:pPr>
+        <w:rPr>
+          <w:lang w:val="en-US"/>
+        </w:rPr>
+      </w:pPr>
+    </w:p>
+    <w:p>
+      <w:pPr>
+        <w:rPr>
+          <w:lang w:val="en-US"/>
+        </w:rPr>
+      </w:pPr>
+    </w:p>
+    <w:p>
+      <w:pPr>
+        <w:rPr>
+          <w:lang w:val="en-US"/>
+        </w:rPr>
+      </w:pPr>
+    </w:p>
+    <w:p>
+      <w:pPr>
+        <w:rPr>
+          <w:lang w:val="en-US"/>
+        </w:rPr>
+      </w:pPr>
+    </w:p>
+    <w:p>
+      <w:pPr>
+        <w:rPr>
+          <w:lang w:val="en-US"/>
+        </w:rPr>
+      </w:pPr>
+    </w:p>
+    <w:p>
+      <w:pPr>
+        <w:rPr>
+          <w:lang w:val="en-US"/>
+        </w:rPr>
+      </w:pPr>
+    </w:p>
+    <w:p>
+      <w:pPr>
+        <w:rPr>
+          <w:lang w:val="en-US"/>
+        </w:rPr>
+      </w:pPr>
+    </w:p>
+    <w:p>
+      <w:pPr>
+        <w:rPr>
+          <w:lang w:val="en-US"/>
+        </w:rPr>
+      </w:pPr>
+    </w:p>
+    <w:p>
+      <w:pPr>
+        <w:rPr>
+          <w:lang w:val="en-US"/>
+        </w:rPr>
+      </w:pPr>
+    </w:p>
+    <w:p>
+      <w:pPr>
+        <w:rPr>
+          <w:lang w:val="en-US"/>
+        </w:rPr>
+      </w:pPr>
+    </w:p>
+    <w:p>
+      <w:pPr>
+        <w:rPr>
+          <w:lang w:val="en-US"/>
+        </w:rPr>
+      </w:pPr>
+    </w:p>
+    <w:p>
+      <w:pPr>
+        <w:rPr>
+          <w:lang w:val="en-US"/>
+        </w:rPr>
+      </w:pPr>
+    </w:p>
+    <w:p>
+      <w:pPr>
+        <w:rPr>
+          <w:lang w:val="en-US"/>
+        </w:rPr>
+      </w:pPr>
+    </w:p>
+    <w:p>
+      <w:pPr>
+        <w:rPr>
+          <w:lang w:val="en-US"/>
+        </w:rPr>
+      </w:pPr>
+    </w:p>
+    <w:p>
+      <w:pPr>
+        <w:rPr>
+          <w:lang w:val="en-US"/>
+        </w:rPr>
+      </w:pPr>
+    </w:p>
+    <w:p>
+      <w:pPr>
+        <w:rPr>
+          <w:lang w:val="en-US"/>
+        </w:rPr>
+      </w:pPr>
+    </w:p>
+    <w:p>
+      <w:pPr>
+        <w:rPr>
+          <w:lang w:val="en-US"/>
+        </w:rPr>
+      </w:pPr>
+    </w:p>
+    <w:p>
+      <w:pPr>
+        <w:rPr>
+          <w:lang w:val="en-US"/>
+        </w:rPr>
+      </w:pPr>
+    </w:p>
+    <w:p>
+      <w:pPr>
+        <w:rPr>
+          <w:lang w:val="en-US"/>
+        </w:rPr>
+      </w:pPr>
+    </w:p>
+    <w:p>
+      <w:pPr>
+        <w:rPr>
+          <w:lang w:val="en-US"/>
+        </w:rPr>
+      </w:pPr>
+    </w:p>
+    <w:p>
+      <w:pPr>
+        <w:rPr>
+          <w:lang w:val="en-US"/>
+        </w:rPr>
+      </w:pPr>
+    </w:p>
+    <w:p>
+      <w:pPr>
+        <w:rPr>
+          <w:lang w:val="en-US"/>
+        </w:rPr>
+      </w:pPr>
+    </w:p>
+    <w:p>
+      <w:pPr>
+        <w:rPr>
+          <w:lang w:val="en-US"/>
+        </w:rPr>
+      </w:pPr>
+    </w:p>
+    <w:p>
+      <w:pPr>
+        <w:rPr>
+          <w:lang w:val="en-US"/>
+        </w:rPr>
+      </w:pPr>
+    </w:p>
+    <w:p>
+      <w:pPr>
+        <w:rPr>
+          <w:lang w:val="en-US"/>
+        </w:rPr>
+      </w:pPr>
+    </w:p>
+    <w:p>
+      <w:pPr>
+        <w:pStyle w:val="Heading1"/>
+        <w:jc w:val="center"/>
+        <w:rPr>
+          <w:lang w:val="en-US"/>
+        </w:rPr>
+      </w:pPr>
+      <w:bookmarkStart w:id="3" w:name="_Toc11685221"/>
       <w:r>
         <w:rPr>
           <w:lang w:val="en-US"/>
@@ -801,7 +1360,7 @@
         <w:lastRenderedPageBreak/>
         <w:t>Design of the Pages</w:t>
       </w:r>
-      <w:bookmarkEnd w:id="1"/>
+      <w:bookmarkEnd w:id="3"/>
     </w:p>
     <w:p>
       <w:pPr>
@@ -820,7 +1379,7 @@
         </w:rPr>
         <w:br/>
       </w:r>
-      <w:bookmarkStart w:id="2" w:name="_Toc11514307"/>
+      <w:bookmarkStart w:id="4" w:name="_Toc11685222"/>
       <w:r>
         <w:rPr>
           <w:rStyle w:val="Heading1Char"/>
@@ -830,7 +1389,7 @@
         </w:rPr>
         <w:t>Chat Page</w:t>
       </w:r>
-      <w:bookmarkEnd w:id="2"/>
+      <w:bookmarkEnd w:id="4"/>
     </w:p>
     <w:p>
       <w:pPr>
@@ -845,6 +1404,7 @@
         <w:rPr>
           <w:rStyle w:val="Heading1Char"/>
           <w:rFonts w:asciiTheme="minorHAnsi" w:eastAsiaTheme="minorHAnsi" w:hAnsiTheme="minorHAnsi" w:cstheme="minorBidi"/>
+          <w:noProof/>
           <w:color w:val="auto"/>
           <w:sz w:val="22"/>
           <w:szCs w:val="22"/>
@@ -875,7 +1435,7 @@
                     </pic:cNvPicPr>
                   </pic:nvPicPr>
                   <pic:blipFill>
-                    <a:blip r:embed="rId5">
+                    <a:blip r:embed="rId7">
                       <a:extLst>
                         <a:ext uri="{28A0092B-C50C-407E-A947-70E740481C1C}">
                           <a14:useLocalDpi xmlns:a14="http://schemas.microsoft.com/office/drawing/2010/main" val="0"/>
@@ -1110,12 +1670,14 @@
           <w:rStyle w:val="Heading1Char"/>
           <w:sz w:val="26"/>
           <w:szCs w:val="26"/>
-        </w:rPr>
-      </w:pPr>
-      <w:bookmarkStart w:id="3" w:name="_Toc11514308"/>
+          <w:lang w:val="en-US"/>
+        </w:rPr>
+      </w:pPr>
+      <w:bookmarkStart w:id="5" w:name="_Toc11685223"/>
       <w:r>
         <w:rPr>
           <w:rStyle w:val="Heading1Char"/>
+          <w:noProof/>
           <w:sz w:val="26"/>
           <w:szCs w:val="26"/>
         </w:rPr>
@@ -1146,7 +1708,7 @@
                     </pic:cNvPicPr>
                   </pic:nvPicPr>
                   <pic:blipFill>
-                    <a:blip r:embed="rId6">
+                    <a:blip r:embed="rId8">
                       <a:extLst>
                         <a:ext uri="{28A0092B-C50C-407E-A947-70E740481C1C}">
                           <a14:useLocalDpi xmlns:a14="http://schemas.microsoft.com/office/drawing/2010/main" val="0"/>
@@ -1188,15 +1750,17 @@
           <w:rStyle w:val="Heading1Char"/>
           <w:sz w:val="26"/>
           <w:szCs w:val="26"/>
+          <w:lang w:val="en-US"/>
         </w:rPr>
         <w:t>Get Started Page</w:t>
       </w:r>
-      <w:bookmarkEnd w:id="3"/>
+      <w:bookmarkEnd w:id="5"/>
       <w:r>
         <w:rPr>
           <w:rStyle w:val="Heading1Char"/>
           <w:sz w:val="26"/>
           <w:szCs w:val="26"/>
+          <w:lang w:val="en-US"/>
         </w:rPr>
         <w:br/>
       </w:r>
@@ -1205,6 +1769,7 @@
           <w:rStyle w:val="Heading1Char"/>
           <w:sz w:val="26"/>
           <w:szCs w:val="26"/>
+          <w:lang w:val="en-US"/>
         </w:rPr>
         <w:br/>
       </w:r>
@@ -1412,12 +1977,14 @@
           <w:rStyle w:val="Heading1Char"/>
           <w:sz w:val="26"/>
           <w:szCs w:val="26"/>
-        </w:rPr>
-      </w:pPr>
-      <w:bookmarkStart w:id="4" w:name="_Toc11514309"/>
+          <w:lang w:val="en-US"/>
+        </w:rPr>
+      </w:pPr>
+      <w:bookmarkStart w:id="6" w:name="_Toc11685224"/>
       <w:r>
         <w:rPr>
           <w:rStyle w:val="Heading1Char"/>
+          <w:noProof/>
           <w:sz w:val="26"/>
           <w:szCs w:val="26"/>
         </w:rPr>
@@ -1448,7 +2015,7 @@
                     </pic:cNvPicPr>
                   </pic:nvPicPr>
                   <pic:blipFill>
-                    <a:blip r:embed="rId7">
+                    <a:blip r:embed="rId9">
                       <a:extLst>
                         <a:ext uri="{28A0092B-C50C-407E-A947-70E740481C1C}">
                           <a14:useLocalDpi xmlns:a14="http://schemas.microsoft.com/office/drawing/2010/main" val="0"/>
@@ -1490,15 +2057,17 @@
           <w:rStyle w:val="Heading1Char"/>
           <w:sz w:val="26"/>
           <w:szCs w:val="26"/>
+          <w:lang w:val="en-US"/>
         </w:rPr>
         <w:t>Profile Page</w:t>
       </w:r>
-      <w:bookmarkEnd w:id="4"/>
+      <w:bookmarkEnd w:id="6"/>
       <w:r>
         <w:rPr>
           <w:rStyle w:val="Heading1Char"/>
           <w:sz w:val="26"/>
           <w:szCs w:val="26"/>
+          <w:lang w:val="en-US"/>
         </w:rPr>
         <w:br/>
       </w:r>
@@ -1507,6 +2076,7 @@
           <w:rStyle w:val="Heading1Char"/>
           <w:sz w:val="26"/>
           <w:szCs w:val="26"/>
+          <w:lang w:val="en-US"/>
         </w:rPr>
         <w:br/>
       </w:r>
@@ -1725,19 +2295,21 @@
           <w:rStyle w:val="Heading1Char"/>
           <w:sz w:val="26"/>
           <w:szCs w:val="26"/>
-        </w:rPr>
-      </w:pPr>
-      <w:bookmarkStart w:id="5" w:name="_Toc11514310"/>
+          <w:lang w:val="en-US"/>
+        </w:rPr>
+      </w:pPr>
+      <w:bookmarkStart w:id="7" w:name="_Toc11685225"/>
       <w:r>
         <w:rPr>
           <w:rStyle w:val="Heading1Char"/>
           <w:sz w:val="26"/>
           <w:szCs w:val="26"/>
+          <w:lang w:val="en-US"/>
         </w:rPr>
         <w:lastRenderedPageBreak/>
         <w:t>Registration Page</w:t>
       </w:r>
-      <w:bookmarkEnd w:id="5"/>
+      <w:bookmarkEnd w:id="7"/>
     </w:p>
     <w:p>
       <w:pPr>
@@ -1783,7 +2355,7 @@
                     </pic:cNvPicPr>
                   </pic:nvPicPr>
                   <pic:blipFill>
-                    <a:blip r:embed="rId8">
+                    <a:blip r:embed="rId10">
                       <a:extLst>
                         <a:ext uri="{28A0092B-C50C-407E-A947-70E740481C1C}">
                           <a14:useLocalDpi xmlns:a14="http://schemas.microsoft.com/office/drawing/2010/main" val="0"/>
@@ -2035,19 +2607,21 @@
           <w:rStyle w:val="Heading1Char"/>
           <w:sz w:val="26"/>
           <w:szCs w:val="26"/>
-        </w:rPr>
-      </w:pPr>
-      <w:bookmarkStart w:id="6" w:name="_Toc11514311"/>
+          <w:lang w:val="en-US"/>
+        </w:rPr>
+      </w:pPr>
+      <w:bookmarkStart w:id="8" w:name="_Toc11685226"/>
       <w:r>
         <w:rPr>
           <w:rStyle w:val="Heading1Char"/>
           <w:sz w:val="26"/>
           <w:szCs w:val="26"/>
+          <w:lang w:val="en-US"/>
         </w:rPr>
         <w:lastRenderedPageBreak/>
         <w:t>Settings Page</w:t>
       </w:r>
-      <w:bookmarkEnd w:id="6"/>
+      <w:bookmarkEnd w:id="8"/>
     </w:p>
     <w:p>
       <w:pPr>
@@ -2092,7 +2666,7 @@
                     </pic:cNvPicPr>
                   </pic:nvPicPr>
                   <pic:blipFill>
-                    <a:blip r:embed="rId9">
+                    <a:blip r:embed="rId11">
                       <a:extLst>
                         <a:ext uri="{28A0092B-C50C-407E-A947-70E740481C1C}">
                           <a14:useLocalDpi xmlns:a14="http://schemas.microsoft.com/office/drawing/2010/main" val="0"/>
@@ -2324,9 +2898,15 @@
       <w:pPr>
         <w:pStyle w:val="Heading2"/>
         <w:jc w:val="center"/>
-      </w:pPr>
-      <w:bookmarkStart w:id="7" w:name="_Toc11514312"/>
+        <w:rPr>
+          <w:lang w:val="en-US"/>
+        </w:rPr>
+      </w:pPr>
+      <w:bookmarkStart w:id="9" w:name="_Toc11685227"/>
       <w:r>
+        <w:rPr>
+          <w:noProof/>
+        </w:rPr>
         <w:lastRenderedPageBreak/>
         <w:drawing>
           <wp:anchor distT="0" distB="0" distL="114300" distR="114300" simplePos="0" relativeHeight="251668480" behindDoc="1" locked="0" layoutInCell="1" allowOverlap="1" wp14:anchorId="0019849A" wp14:editId="2184D199">
@@ -2354,7 +2934,7 @@
                     </pic:cNvPicPr>
                   </pic:nvPicPr>
                   <pic:blipFill>
-                    <a:blip r:embed="rId10">
+                    <a:blip r:embed="rId12">
                       <a:extLst>
                         <a:ext uri="{28A0092B-C50C-407E-A947-70E740481C1C}">
                           <a14:useLocalDpi xmlns:a14="http://schemas.microsoft.com/office/drawing/2010/main" val="0"/>
@@ -2396,15 +2976,17 @@
           <w:rStyle w:val="Heading1Char"/>
           <w:sz w:val="26"/>
           <w:szCs w:val="26"/>
+          <w:lang w:val="en-US"/>
         </w:rPr>
         <w:t>Swipe Page</w:t>
       </w:r>
-      <w:bookmarkEnd w:id="7"/>
+      <w:bookmarkEnd w:id="9"/>
       <w:r>
         <w:rPr>
           <w:rStyle w:val="Heading1Char"/>
           <w:sz w:val="26"/>
           <w:szCs w:val="26"/>
+          <w:lang w:val="en-US"/>
         </w:rPr>
         <w:br/>
       </w:r>
@@ -2413,6 +2995,7 @@
           <w:rStyle w:val="Heading1Char"/>
           <w:sz w:val="26"/>
           <w:szCs w:val="26"/>
+          <w:lang w:val="en-US"/>
         </w:rPr>
         <w:br/>
       </w:r>

</xml_diff>